<commit_message>
Doc v && Test Unit
</commit_message>
<xml_diff>
--- a/Model-Doc-MDS.docx
+++ b/Model-Doc-MDS.docx
@@ -6430,6 +6430,63 @@
       <w:bookmarkEnd w:id="28"/>
     </w:p>
     <w:p>
+      <w:pPr>
+        <w:pStyle w:val="Heading2"/>
+      </w:pPr>
+      <w:bookmarkStart w:id="29" w:name="_Toc509643386"/>
+      <w:r>
+        <w:rPr>
+          <w:noProof/>
+        </w:rPr>
+        <w:drawing>
+          <wp:inline distT="0" distB="0" distL="0" distR="0" wp14:anchorId="4FD996FD" wp14:editId="66BC5497">
+            <wp:extent cx="6647815" cy="3737610"/>
+            <wp:effectExtent l="0" t="0" r="635" b="0"/>
+            <wp:docPr id="7" name="Picture 7"/>
+            <wp:cNvGraphicFramePr>
+              <a:graphicFrameLocks xmlns:a="http://schemas.openxmlformats.org/drawingml/2006/main" noChangeAspect="1"/>
+            </wp:cNvGraphicFramePr>
+            <a:graphic xmlns:a="http://schemas.openxmlformats.org/drawingml/2006/main">
+              <a:graphicData uri="http://schemas.openxmlformats.org/drawingml/2006/picture">
+                <pic:pic xmlns:pic="http://schemas.openxmlformats.org/drawingml/2006/picture">
+                  <pic:nvPicPr>
+                    <pic:cNvPr id="1" name=""/>
+                    <pic:cNvPicPr/>
+                  </pic:nvPicPr>
+                  <pic:blipFill>
+                    <a:blip r:embed="rId15"/>
+                    <a:stretch>
+                      <a:fillRect/>
+                    </a:stretch>
+                  </pic:blipFill>
+                  <pic:spPr>
+                    <a:xfrm>
+                      <a:off x="0" y="0"/>
+                      <a:ext cx="6647815" cy="3737610"/>
+                    </a:xfrm>
+                    <a:prstGeom prst="rect">
+                      <a:avLst/>
+                    </a:prstGeom>
+                  </pic:spPr>
+                </pic:pic>
+              </a:graphicData>
+            </a:graphic>
+          </wp:inline>
+        </w:drawing>
+      </w:r>
+    </w:p>
+    <w:p>
+      <w:pPr>
+        <w:pStyle w:val="Heading2"/>
+      </w:pPr>
+      <w:bookmarkStart w:id="30" w:name="_GoBack"/>
+      <w:bookmarkEnd w:id="30"/>
+      <w:r>
+        <w:t>Diagrame Stari</w:t>
+      </w:r>
+      <w:bookmarkEnd w:id="29"/>
+    </w:p>
+    <w:p>
       <w:r>
         <w:t>&lt;imagini&gt;</w:t>
       </w:r>
@@ -6438,11 +6495,11 @@
       <w:pPr>
         <w:pStyle w:val="Heading2"/>
       </w:pPr>
-      <w:bookmarkStart w:id="29" w:name="_Toc509643386"/>
-      <w:r>
-        <w:t>Diagrame Stari</w:t>
-      </w:r>
-      <w:bookmarkEnd w:id="29"/>
+      <w:bookmarkStart w:id="31" w:name="_Toc509643387"/>
+      <w:r>
+        <w:t>Diagrame Secvente</w:t>
+      </w:r>
+      <w:bookmarkEnd w:id="31"/>
     </w:p>
     <w:p>
       <w:r>
@@ -6453,11 +6510,11 @@
       <w:pPr>
         <w:pStyle w:val="Heading2"/>
       </w:pPr>
-      <w:bookmarkStart w:id="30" w:name="_Toc509643387"/>
-      <w:r>
-        <w:t>Diagrame Secvente</w:t>
-      </w:r>
-      <w:bookmarkEnd w:id="30"/>
+      <w:bookmarkStart w:id="32" w:name="_Toc509643388"/>
+      <w:r>
+        <w:t>Diagrame Cazuri de utilizare</w:t>
+      </w:r>
+      <w:bookmarkEnd w:id="32"/>
     </w:p>
     <w:p>
       <w:r>
@@ -6466,25 +6523,10 @@
     </w:p>
     <w:p>
       <w:pPr>
-        <w:pStyle w:val="Heading2"/>
-      </w:pPr>
-      <w:bookmarkStart w:id="31" w:name="_Toc509643388"/>
-      <w:r>
-        <w:t>Diagrame Cazuri de utilizare</w:t>
-      </w:r>
-      <w:bookmarkEnd w:id="31"/>
-    </w:p>
-    <w:p>
-      <w:r>
-        <w:t>&lt;imagini&gt;</w:t>
-      </w:r>
-    </w:p>
-    <w:p>
-      <w:pPr>
         <w:pStyle w:val="Heading1"/>
       </w:pPr>
-      <w:bookmarkStart w:id="32" w:name="_q0c5j7ubwowc" w:colFirst="0" w:colLast="0"/>
-      <w:bookmarkEnd w:id="32"/>
+      <w:bookmarkStart w:id="33" w:name="_q0c5j7ubwowc" w:colFirst="0" w:colLast="0"/>
+      <w:bookmarkEnd w:id="33"/>
       <w:r>
         <w:br w:type="page"/>
       </w:r>
@@ -6493,46 +6535,70 @@
       <w:pPr>
         <w:pStyle w:val="Heading1"/>
       </w:pPr>
-      <w:bookmarkStart w:id="33" w:name="_Toc509643389"/>
+      <w:bookmarkStart w:id="34" w:name="_Toc509643389"/>
       <w:r>
         <w:lastRenderedPageBreak/>
         <w:t>Source Control</w:t>
       </w:r>
-      <w:bookmarkEnd w:id="33"/>
-      <w:r>
-        <w:t xml:space="preserve"> // aka git </w:t>
-      </w:r>
-      <w:proofErr w:type="spellStart"/>
-      <w:r>
-        <w:t>deci</w:t>
-      </w:r>
-      <w:proofErr w:type="spellEnd"/>
-      <w:r>
-        <w:t xml:space="preserve"> se </w:t>
-      </w:r>
-      <w:proofErr w:type="spellStart"/>
-      <w:r>
-        <w:t>rezolva</w:t>
-      </w:r>
-      <w:proofErr w:type="spellEnd"/>
-      <w:r>
-        <w:t xml:space="preserve"> </w:t>
-      </w:r>
-      <w:proofErr w:type="spellStart"/>
-      <w:r>
-        <w:t>usor</w:t>
-      </w:r>
-      <w:proofErr w:type="spellEnd"/>
-    </w:p>
-    <w:p>
-      <w:r>
-        <w:t>&lt;link repository&gt;</w:t>
-      </w:r>
+      <w:bookmarkEnd w:id="34"/>
+      <w:r>
+        <w:t xml:space="preserve"> </w:t>
+      </w:r>
+    </w:p>
+    <w:p>
+      <w:r>
+        <w:t xml:space="preserve">GitHub: </w:t>
+      </w:r>
+      <w:hyperlink r:id="rId16" w:history="1">
+        <w:r>
+          <w:rPr>
+            <w:rStyle w:val="Hyperlink"/>
+          </w:rPr>
+          <w:t>https://github.com/PirvuDanielCatalin/MDS</w:t>
+        </w:r>
+      </w:hyperlink>
     </w:p>
     <w:p/>
     <w:p>
       <w:r>
-        <w:t>&lt;imagini branch&gt;</w:t>
+        <w:rPr>
+          <w:noProof/>
+        </w:rPr>
+        <w:drawing>
+          <wp:inline distT="0" distB="0" distL="0" distR="0" wp14:anchorId="4AE16471" wp14:editId="30A613BE">
+            <wp:extent cx="6647815" cy="3737610"/>
+            <wp:effectExtent l="0" t="0" r="635" b="0"/>
+            <wp:docPr id="3" name="Picture 3"/>
+            <wp:cNvGraphicFramePr>
+              <a:graphicFrameLocks xmlns:a="http://schemas.openxmlformats.org/drawingml/2006/main" noChangeAspect="1"/>
+            </wp:cNvGraphicFramePr>
+            <a:graphic xmlns:a="http://schemas.openxmlformats.org/drawingml/2006/main">
+              <a:graphicData uri="http://schemas.openxmlformats.org/drawingml/2006/picture">
+                <pic:pic xmlns:pic="http://schemas.openxmlformats.org/drawingml/2006/picture">
+                  <pic:nvPicPr>
+                    <pic:cNvPr id="1" name=""/>
+                    <pic:cNvPicPr/>
+                  </pic:nvPicPr>
+                  <pic:blipFill>
+                    <a:blip r:embed="rId17"/>
+                    <a:stretch>
+                      <a:fillRect/>
+                    </a:stretch>
+                  </pic:blipFill>
+                  <pic:spPr>
+                    <a:xfrm>
+                      <a:off x="0" y="0"/>
+                      <a:ext cx="6647815" cy="3737610"/>
+                    </a:xfrm>
+                    <a:prstGeom prst="rect">
+                      <a:avLst/>
+                    </a:prstGeom>
+                  </pic:spPr>
+                </pic:pic>
+              </a:graphicData>
+            </a:graphic>
+          </wp:inline>
+        </w:drawing>
       </w:r>
     </w:p>
     <w:p/>
@@ -6541,8 +6607,8 @@
       <w:pPr>
         <w:pStyle w:val="Heading1"/>
       </w:pPr>
-      <w:bookmarkStart w:id="34" w:name="_2t8jin2sqqdc" w:colFirst="0" w:colLast="0"/>
-      <w:bookmarkEnd w:id="34"/>
+      <w:bookmarkStart w:id="35" w:name="_2t8jin2sqqdc" w:colFirst="0" w:colLast="0"/>
+      <w:bookmarkEnd w:id="35"/>
       <w:r>
         <w:br w:type="page"/>
       </w:r>
@@ -6551,52 +6617,2465 @@
       <w:pPr>
         <w:pStyle w:val="Heading1"/>
       </w:pPr>
-      <w:bookmarkStart w:id="35" w:name="_Toc509643390"/>
+      <w:bookmarkStart w:id="36" w:name="_Toc509643390"/>
       <w:r>
         <w:lastRenderedPageBreak/>
         <w:t>Teste automate</w:t>
       </w:r>
-      <w:bookmarkEnd w:id="35"/>
-      <w:r>
-        <w:t xml:space="preserve"> //cum </w:t>
-      </w:r>
-      <w:proofErr w:type="spellStart"/>
-      <w:r>
-        <w:t>plm</w:t>
-      </w:r>
-      <w:proofErr w:type="spellEnd"/>
-      <w:r>
-        <w:t xml:space="preserve"> </w:t>
-      </w:r>
-      <w:proofErr w:type="spellStart"/>
-      <w:r>
-        <w:t>facem</w:t>
-      </w:r>
-      <w:proofErr w:type="spellEnd"/>
-      <w:r>
-        <w:t xml:space="preserve"> la </w:t>
-      </w:r>
-      <w:proofErr w:type="spellStart"/>
-      <w:r>
-        <w:t>noi</w:t>
-      </w:r>
-      <w:proofErr w:type="spellEnd"/>
-      <w:r>
-        <w:t xml:space="preserve"> teste automate?</w:t>
-      </w:r>
-    </w:p>
-    <w:p>
-      <w:r>
-        <w:t>&lt;copy-paste cod teste&gt;</w:t>
+      <w:bookmarkEnd w:id="36"/>
+      <w:r>
+        <w:t xml:space="preserve"> </w:t>
+      </w:r>
+      <w:r>
+        <w:t>//</w:t>
+      </w:r>
+    </w:p>
+    <w:p>
+      <w:pPr>
+        <w:pBdr>
+          <w:top w:val="none" w:sz="0" w:space="0" w:color="auto"/>
+          <w:left w:val="none" w:sz="0" w:space="0" w:color="auto"/>
+          <w:bottom w:val="none" w:sz="0" w:space="0" w:color="auto"/>
+          <w:right w:val="none" w:sz="0" w:space="0" w:color="auto"/>
+          <w:between w:val="none" w:sz="0" w:space="0" w:color="auto"/>
+        </w:pBdr>
+        <w:autoSpaceDE w:val="0"/>
+        <w:autoSpaceDN w:val="0"/>
+        <w:adjustRightInd w:val="0"/>
+        <w:spacing w:line="240" w:lineRule="auto"/>
+        <w:rPr>
+          <w:rFonts w:ascii="Consolas" w:hAnsi="Consolas" w:cs="Consolas"/>
+          <w:sz w:val="19"/>
+          <w:szCs w:val="19"/>
+        </w:rPr>
+      </w:pPr>
+      <w:r>
+        <w:rPr>
+          <w:rFonts w:ascii="Consolas" w:hAnsi="Consolas" w:cs="Consolas"/>
+          <w:color w:val="0000FF"/>
+          <w:sz w:val="19"/>
+          <w:szCs w:val="19"/>
+        </w:rPr>
+        <w:t>using</w:t>
+      </w:r>
+      <w:r>
+        <w:rPr>
+          <w:rFonts w:ascii="Consolas" w:hAnsi="Consolas" w:cs="Consolas"/>
+          <w:sz w:val="19"/>
+          <w:szCs w:val="19"/>
+        </w:rPr>
+        <w:t xml:space="preserve"> System;</w:t>
+      </w:r>
+    </w:p>
+    <w:p>
+      <w:pPr>
+        <w:pBdr>
+          <w:top w:val="none" w:sz="0" w:space="0" w:color="auto"/>
+          <w:left w:val="none" w:sz="0" w:space="0" w:color="auto"/>
+          <w:bottom w:val="none" w:sz="0" w:space="0" w:color="auto"/>
+          <w:right w:val="none" w:sz="0" w:space="0" w:color="auto"/>
+          <w:between w:val="none" w:sz="0" w:space="0" w:color="auto"/>
+        </w:pBdr>
+        <w:autoSpaceDE w:val="0"/>
+        <w:autoSpaceDN w:val="0"/>
+        <w:adjustRightInd w:val="0"/>
+        <w:spacing w:line="240" w:lineRule="auto"/>
+        <w:rPr>
+          <w:rFonts w:ascii="Consolas" w:hAnsi="Consolas" w:cs="Consolas"/>
+          <w:sz w:val="19"/>
+          <w:szCs w:val="19"/>
+        </w:rPr>
+      </w:pPr>
+      <w:r>
+        <w:rPr>
+          <w:rFonts w:ascii="Consolas" w:hAnsi="Consolas" w:cs="Consolas"/>
+          <w:color w:val="0000FF"/>
+          <w:sz w:val="19"/>
+          <w:szCs w:val="19"/>
+        </w:rPr>
+        <w:t>using</w:t>
+      </w:r>
+      <w:r>
+        <w:rPr>
+          <w:rFonts w:ascii="Consolas" w:hAnsi="Consolas" w:cs="Consolas"/>
+          <w:sz w:val="19"/>
+          <w:szCs w:val="19"/>
+        </w:rPr>
+        <w:t xml:space="preserve"> </w:t>
+      </w:r>
+      <w:proofErr w:type="spellStart"/>
+      <w:proofErr w:type="gramStart"/>
+      <w:r>
+        <w:rPr>
+          <w:rFonts w:ascii="Consolas" w:hAnsi="Consolas" w:cs="Consolas"/>
+          <w:sz w:val="19"/>
+          <w:szCs w:val="19"/>
+        </w:rPr>
+        <w:t>Microsoft.VisualStudio.TestTools.UnitTesting</w:t>
+      </w:r>
+      <w:proofErr w:type="spellEnd"/>
+      <w:proofErr w:type="gramEnd"/>
+      <w:r>
+        <w:rPr>
+          <w:rFonts w:ascii="Consolas" w:hAnsi="Consolas" w:cs="Consolas"/>
+          <w:sz w:val="19"/>
+          <w:szCs w:val="19"/>
+        </w:rPr>
+        <w:t>;</w:t>
+      </w:r>
+    </w:p>
+    <w:p>
+      <w:pPr>
+        <w:pBdr>
+          <w:top w:val="none" w:sz="0" w:space="0" w:color="auto"/>
+          <w:left w:val="none" w:sz="0" w:space="0" w:color="auto"/>
+          <w:bottom w:val="none" w:sz="0" w:space="0" w:color="auto"/>
+          <w:right w:val="none" w:sz="0" w:space="0" w:color="auto"/>
+          <w:between w:val="none" w:sz="0" w:space="0" w:color="auto"/>
+        </w:pBdr>
+        <w:autoSpaceDE w:val="0"/>
+        <w:autoSpaceDN w:val="0"/>
+        <w:adjustRightInd w:val="0"/>
+        <w:spacing w:line="240" w:lineRule="auto"/>
+        <w:rPr>
+          <w:rFonts w:ascii="Consolas" w:hAnsi="Consolas" w:cs="Consolas"/>
+          <w:sz w:val="19"/>
+          <w:szCs w:val="19"/>
+        </w:rPr>
+      </w:pPr>
+      <w:r>
+        <w:rPr>
+          <w:rFonts w:ascii="Consolas" w:hAnsi="Consolas" w:cs="Consolas"/>
+          <w:color w:val="0000FF"/>
+          <w:sz w:val="19"/>
+          <w:szCs w:val="19"/>
+        </w:rPr>
+        <w:t>using</w:t>
+      </w:r>
+      <w:r>
+        <w:rPr>
+          <w:rFonts w:ascii="Consolas" w:hAnsi="Consolas" w:cs="Consolas"/>
+          <w:sz w:val="19"/>
+          <w:szCs w:val="19"/>
+        </w:rPr>
+        <w:t xml:space="preserve"> </w:t>
+      </w:r>
+      <w:proofErr w:type="spellStart"/>
+      <w:proofErr w:type="gramStart"/>
+      <w:r>
+        <w:rPr>
+          <w:rFonts w:ascii="Consolas" w:hAnsi="Consolas" w:cs="Consolas"/>
+          <w:sz w:val="19"/>
+          <w:szCs w:val="19"/>
+        </w:rPr>
+        <w:t>System.Collections.Generic</w:t>
+      </w:r>
+      <w:proofErr w:type="spellEnd"/>
+      <w:proofErr w:type="gramEnd"/>
+      <w:r>
+        <w:rPr>
+          <w:rFonts w:ascii="Consolas" w:hAnsi="Consolas" w:cs="Consolas"/>
+          <w:sz w:val="19"/>
+          <w:szCs w:val="19"/>
+        </w:rPr>
+        <w:t>;</w:t>
+      </w:r>
+    </w:p>
+    <w:p>
+      <w:pPr>
+        <w:pBdr>
+          <w:top w:val="none" w:sz="0" w:space="0" w:color="auto"/>
+          <w:left w:val="none" w:sz="0" w:space="0" w:color="auto"/>
+          <w:bottom w:val="none" w:sz="0" w:space="0" w:color="auto"/>
+          <w:right w:val="none" w:sz="0" w:space="0" w:color="auto"/>
+          <w:between w:val="none" w:sz="0" w:space="0" w:color="auto"/>
+        </w:pBdr>
+        <w:autoSpaceDE w:val="0"/>
+        <w:autoSpaceDN w:val="0"/>
+        <w:adjustRightInd w:val="0"/>
+        <w:spacing w:line="240" w:lineRule="auto"/>
+        <w:rPr>
+          <w:rFonts w:ascii="Consolas" w:hAnsi="Consolas" w:cs="Consolas"/>
+          <w:sz w:val="19"/>
+          <w:szCs w:val="19"/>
+        </w:rPr>
+      </w:pPr>
+      <w:r>
+        <w:rPr>
+          <w:rFonts w:ascii="Consolas" w:hAnsi="Consolas" w:cs="Consolas"/>
+          <w:color w:val="0000FF"/>
+          <w:sz w:val="19"/>
+          <w:szCs w:val="19"/>
+        </w:rPr>
+        <w:t>using</w:t>
+      </w:r>
+      <w:r>
+        <w:rPr>
+          <w:rFonts w:ascii="Consolas" w:hAnsi="Consolas" w:cs="Consolas"/>
+          <w:sz w:val="19"/>
+          <w:szCs w:val="19"/>
+        </w:rPr>
+        <w:t xml:space="preserve"> </w:t>
+      </w:r>
+      <w:proofErr w:type="spellStart"/>
+      <w:r>
+        <w:rPr>
+          <w:rFonts w:ascii="Consolas" w:hAnsi="Consolas" w:cs="Consolas"/>
+          <w:sz w:val="19"/>
+          <w:szCs w:val="19"/>
+        </w:rPr>
+        <w:t>System.Data</w:t>
+      </w:r>
+      <w:proofErr w:type="spellEnd"/>
+      <w:r>
+        <w:rPr>
+          <w:rFonts w:ascii="Consolas" w:hAnsi="Consolas" w:cs="Consolas"/>
+          <w:sz w:val="19"/>
+          <w:szCs w:val="19"/>
+        </w:rPr>
+        <w:t>;</w:t>
+      </w:r>
+    </w:p>
+    <w:p>
+      <w:pPr>
+        <w:pBdr>
+          <w:top w:val="none" w:sz="0" w:space="0" w:color="auto"/>
+          <w:left w:val="none" w:sz="0" w:space="0" w:color="auto"/>
+          <w:bottom w:val="none" w:sz="0" w:space="0" w:color="auto"/>
+          <w:right w:val="none" w:sz="0" w:space="0" w:color="auto"/>
+          <w:between w:val="none" w:sz="0" w:space="0" w:color="auto"/>
+        </w:pBdr>
+        <w:autoSpaceDE w:val="0"/>
+        <w:autoSpaceDN w:val="0"/>
+        <w:adjustRightInd w:val="0"/>
+        <w:spacing w:line="240" w:lineRule="auto"/>
+        <w:rPr>
+          <w:rFonts w:ascii="Consolas" w:hAnsi="Consolas" w:cs="Consolas"/>
+          <w:sz w:val="19"/>
+          <w:szCs w:val="19"/>
+        </w:rPr>
+      </w:pPr>
+      <w:r>
+        <w:rPr>
+          <w:rFonts w:ascii="Consolas" w:hAnsi="Consolas" w:cs="Consolas"/>
+          <w:color w:val="0000FF"/>
+          <w:sz w:val="19"/>
+          <w:szCs w:val="19"/>
+        </w:rPr>
+        <w:t>using</w:t>
+      </w:r>
+      <w:r>
+        <w:rPr>
+          <w:rFonts w:ascii="Consolas" w:hAnsi="Consolas" w:cs="Consolas"/>
+          <w:sz w:val="19"/>
+          <w:szCs w:val="19"/>
+        </w:rPr>
+        <w:t xml:space="preserve"> </w:t>
+      </w:r>
+      <w:proofErr w:type="spellStart"/>
+      <w:proofErr w:type="gramStart"/>
+      <w:r>
+        <w:rPr>
+          <w:rFonts w:ascii="Consolas" w:hAnsi="Consolas" w:cs="Consolas"/>
+          <w:sz w:val="19"/>
+          <w:szCs w:val="19"/>
+        </w:rPr>
+        <w:t>System.Data.Entity</w:t>
+      </w:r>
+      <w:proofErr w:type="spellEnd"/>
+      <w:proofErr w:type="gramEnd"/>
+      <w:r>
+        <w:rPr>
+          <w:rFonts w:ascii="Consolas" w:hAnsi="Consolas" w:cs="Consolas"/>
+          <w:sz w:val="19"/>
+          <w:szCs w:val="19"/>
+        </w:rPr>
+        <w:t>;</w:t>
+      </w:r>
+    </w:p>
+    <w:p>
+      <w:pPr>
+        <w:pBdr>
+          <w:top w:val="none" w:sz="0" w:space="0" w:color="auto"/>
+          <w:left w:val="none" w:sz="0" w:space="0" w:color="auto"/>
+          <w:bottom w:val="none" w:sz="0" w:space="0" w:color="auto"/>
+          <w:right w:val="none" w:sz="0" w:space="0" w:color="auto"/>
+          <w:between w:val="none" w:sz="0" w:space="0" w:color="auto"/>
+        </w:pBdr>
+        <w:autoSpaceDE w:val="0"/>
+        <w:autoSpaceDN w:val="0"/>
+        <w:adjustRightInd w:val="0"/>
+        <w:spacing w:line="240" w:lineRule="auto"/>
+        <w:rPr>
+          <w:rFonts w:ascii="Consolas" w:hAnsi="Consolas" w:cs="Consolas"/>
+          <w:sz w:val="19"/>
+          <w:szCs w:val="19"/>
+        </w:rPr>
+      </w:pPr>
+      <w:r>
+        <w:rPr>
+          <w:rFonts w:ascii="Consolas" w:hAnsi="Consolas" w:cs="Consolas"/>
+          <w:color w:val="0000FF"/>
+          <w:sz w:val="19"/>
+          <w:szCs w:val="19"/>
+        </w:rPr>
+        <w:t>using</w:t>
+      </w:r>
+      <w:r>
+        <w:rPr>
+          <w:rFonts w:ascii="Consolas" w:hAnsi="Consolas" w:cs="Consolas"/>
+          <w:sz w:val="19"/>
+          <w:szCs w:val="19"/>
+        </w:rPr>
+        <w:t xml:space="preserve"> </w:t>
+      </w:r>
+      <w:proofErr w:type="spellStart"/>
+      <w:r>
+        <w:rPr>
+          <w:rFonts w:ascii="Consolas" w:hAnsi="Consolas" w:cs="Consolas"/>
+          <w:sz w:val="19"/>
+          <w:szCs w:val="19"/>
+        </w:rPr>
+        <w:t>System.Linq</w:t>
+      </w:r>
+      <w:proofErr w:type="spellEnd"/>
+      <w:r>
+        <w:rPr>
+          <w:rFonts w:ascii="Consolas" w:hAnsi="Consolas" w:cs="Consolas"/>
+          <w:sz w:val="19"/>
+          <w:szCs w:val="19"/>
+        </w:rPr>
+        <w:t>;</w:t>
+      </w:r>
+    </w:p>
+    <w:p>
+      <w:pPr>
+        <w:pBdr>
+          <w:top w:val="none" w:sz="0" w:space="0" w:color="auto"/>
+          <w:left w:val="none" w:sz="0" w:space="0" w:color="auto"/>
+          <w:bottom w:val="none" w:sz="0" w:space="0" w:color="auto"/>
+          <w:right w:val="none" w:sz="0" w:space="0" w:color="auto"/>
+          <w:between w:val="none" w:sz="0" w:space="0" w:color="auto"/>
+        </w:pBdr>
+        <w:autoSpaceDE w:val="0"/>
+        <w:autoSpaceDN w:val="0"/>
+        <w:adjustRightInd w:val="0"/>
+        <w:spacing w:line="240" w:lineRule="auto"/>
+        <w:rPr>
+          <w:rFonts w:ascii="Consolas" w:hAnsi="Consolas" w:cs="Consolas"/>
+          <w:sz w:val="19"/>
+          <w:szCs w:val="19"/>
+        </w:rPr>
+      </w:pPr>
+      <w:r>
+        <w:rPr>
+          <w:rFonts w:ascii="Consolas" w:hAnsi="Consolas" w:cs="Consolas"/>
+          <w:color w:val="0000FF"/>
+          <w:sz w:val="19"/>
+          <w:szCs w:val="19"/>
+        </w:rPr>
+        <w:t>using</w:t>
+      </w:r>
+      <w:r>
+        <w:rPr>
+          <w:rFonts w:ascii="Consolas" w:hAnsi="Consolas" w:cs="Consolas"/>
+          <w:sz w:val="19"/>
+          <w:szCs w:val="19"/>
+        </w:rPr>
+        <w:t xml:space="preserve"> System.Net;</w:t>
+      </w:r>
+    </w:p>
+    <w:p>
+      <w:pPr>
+        <w:pBdr>
+          <w:top w:val="none" w:sz="0" w:space="0" w:color="auto"/>
+          <w:left w:val="none" w:sz="0" w:space="0" w:color="auto"/>
+          <w:bottom w:val="none" w:sz="0" w:space="0" w:color="auto"/>
+          <w:right w:val="none" w:sz="0" w:space="0" w:color="auto"/>
+          <w:between w:val="none" w:sz="0" w:space="0" w:color="auto"/>
+        </w:pBdr>
+        <w:autoSpaceDE w:val="0"/>
+        <w:autoSpaceDN w:val="0"/>
+        <w:adjustRightInd w:val="0"/>
+        <w:spacing w:line="240" w:lineRule="auto"/>
+        <w:rPr>
+          <w:rFonts w:ascii="Consolas" w:hAnsi="Consolas" w:cs="Consolas"/>
+          <w:sz w:val="19"/>
+          <w:szCs w:val="19"/>
+        </w:rPr>
+      </w:pPr>
+      <w:r>
+        <w:rPr>
+          <w:rFonts w:ascii="Consolas" w:hAnsi="Consolas" w:cs="Consolas"/>
+          <w:color w:val="0000FF"/>
+          <w:sz w:val="19"/>
+          <w:szCs w:val="19"/>
+        </w:rPr>
+        <w:t>using</w:t>
+      </w:r>
+      <w:r>
+        <w:rPr>
+          <w:rFonts w:ascii="Consolas" w:hAnsi="Consolas" w:cs="Consolas"/>
+          <w:sz w:val="19"/>
+          <w:szCs w:val="19"/>
+        </w:rPr>
+        <w:t xml:space="preserve"> </w:t>
+      </w:r>
+      <w:proofErr w:type="spellStart"/>
+      <w:r>
+        <w:rPr>
+          <w:rFonts w:ascii="Consolas" w:hAnsi="Consolas" w:cs="Consolas"/>
+          <w:sz w:val="19"/>
+          <w:szCs w:val="19"/>
+        </w:rPr>
+        <w:t>System.Web</w:t>
+      </w:r>
+      <w:proofErr w:type="spellEnd"/>
+      <w:r>
+        <w:rPr>
+          <w:rFonts w:ascii="Consolas" w:hAnsi="Consolas" w:cs="Consolas"/>
+          <w:sz w:val="19"/>
+          <w:szCs w:val="19"/>
+        </w:rPr>
+        <w:t>;</w:t>
+      </w:r>
+    </w:p>
+    <w:p>
+      <w:pPr>
+        <w:pBdr>
+          <w:top w:val="none" w:sz="0" w:space="0" w:color="auto"/>
+          <w:left w:val="none" w:sz="0" w:space="0" w:color="auto"/>
+          <w:bottom w:val="none" w:sz="0" w:space="0" w:color="auto"/>
+          <w:right w:val="none" w:sz="0" w:space="0" w:color="auto"/>
+          <w:between w:val="none" w:sz="0" w:space="0" w:color="auto"/>
+        </w:pBdr>
+        <w:autoSpaceDE w:val="0"/>
+        <w:autoSpaceDN w:val="0"/>
+        <w:adjustRightInd w:val="0"/>
+        <w:spacing w:line="240" w:lineRule="auto"/>
+        <w:rPr>
+          <w:rFonts w:ascii="Consolas" w:hAnsi="Consolas" w:cs="Consolas"/>
+          <w:sz w:val="19"/>
+          <w:szCs w:val="19"/>
+        </w:rPr>
+      </w:pPr>
+      <w:r>
+        <w:rPr>
+          <w:rFonts w:ascii="Consolas" w:hAnsi="Consolas" w:cs="Consolas"/>
+          <w:color w:val="0000FF"/>
+          <w:sz w:val="19"/>
+          <w:szCs w:val="19"/>
+        </w:rPr>
+        <w:t>using</w:t>
+      </w:r>
+      <w:r>
+        <w:rPr>
+          <w:rFonts w:ascii="Consolas" w:hAnsi="Consolas" w:cs="Consolas"/>
+          <w:sz w:val="19"/>
+          <w:szCs w:val="19"/>
+        </w:rPr>
+        <w:t xml:space="preserve"> </w:t>
+      </w:r>
+      <w:proofErr w:type="spellStart"/>
+      <w:proofErr w:type="gramStart"/>
+      <w:r>
+        <w:rPr>
+          <w:rFonts w:ascii="Consolas" w:hAnsi="Consolas" w:cs="Consolas"/>
+          <w:sz w:val="19"/>
+          <w:szCs w:val="19"/>
+        </w:rPr>
+        <w:t>System.Web.Mvc</w:t>
+      </w:r>
+      <w:proofErr w:type="spellEnd"/>
+      <w:proofErr w:type="gramEnd"/>
+      <w:r>
+        <w:rPr>
+          <w:rFonts w:ascii="Consolas" w:hAnsi="Consolas" w:cs="Consolas"/>
+          <w:sz w:val="19"/>
+          <w:szCs w:val="19"/>
+        </w:rPr>
+        <w:t>;</w:t>
+      </w:r>
+    </w:p>
+    <w:p>
+      <w:pPr>
+        <w:pBdr>
+          <w:top w:val="none" w:sz="0" w:space="0" w:color="auto"/>
+          <w:left w:val="none" w:sz="0" w:space="0" w:color="auto"/>
+          <w:bottom w:val="none" w:sz="0" w:space="0" w:color="auto"/>
+          <w:right w:val="none" w:sz="0" w:space="0" w:color="auto"/>
+          <w:between w:val="none" w:sz="0" w:space="0" w:color="auto"/>
+        </w:pBdr>
+        <w:autoSpaceDE w:val="0"/>
+        <w:autoSpaceDN w:val="0"/>
+        <w:adjustRightInd w:val="0"/>
+        <w:spacing w:line="240" w:lineRule="auto"/>
+        <w:rPr>
+          <w:rFonts w:ascii="Consolas" w:hAnsi="Consolas" w:cs="Consolas"/>
+          <w:sz w:val="19"/>
+          <w:szCs w:val="19"/>
+        </w:rPr>
+      </w:pPr>
+      <w:r>
+        <w:rPr>
+          <w:rFonts w:ascii="Consolas" w:hAnsi="Consolas" w:cs="Consolas"/>
+          <w:color w:val="0000FF"/>
+          <w:sz w:val="19"/>
+          <w:szCs w:val="19"/>
+        </w:rPr>
+        <w:t>using</w:t>
+      </w:r>
+      <w:r>
+        <w:rPr>
+          <w:rFonts w:ascii="Consolas" w:hAnsi="Consolas" w:cs="Consolas"/>
+          <w:sz w:val="19"/>
+          <w:szCs w:val="19"/>
+        </w:rPr>
+        <w:t xml:space="preserve"> </w:t>
+      </w:r>
+      <w:proofErr w:type="spellStart"/>
+      <w:r>
+        <w:rPr>
+          <w:rFonts w:ascii="Consolas" w:hAnsi="Consolas" w:cs="Consolas"/>
+          <w:sz w:val="19"/>
+          <w:szCs w:val="19"/>
+        </w:rPr>
+        <w:t>TrueJobs</w:t>
+      </w:r>
+      <w:proofErr w:type="spellEnd"/>
+      <w:r>
+        <w:rPr>
+          <w:rFonts w:ascii="Consolas" w:hAnsi="Consolas" w:cs="Consolas"/>
+          <w:sz w:val="19"/>
+          <w:szCs w:val="19"/>
+        </w:rPr>
+        <w:t>;</w:t>
+      </w:r>
+    </w:p>
+    <w:p>
+      <w:pPr>
+        <w:pBdr>
+          <w:top w:val="none" w:sz="0" w:space="0" w:color="auto"/>
+          <w:left w:val="none" w:sz="0" w:space="0" w:color="auto"/>
+          <w:bottom w:val="none" w:sz="0" w:space="0" w:color="auto"/>
+          <w:right w:val="none" w:sz="0" w:space="0" w:color="auto"/>
+          <w:between w:val="none" w:sz="0" w:space="0" w:color="auto"/>
+        </w:pBdr>
+        <w:autoSpaceDE w:val="0"/>
+        <w:autoSpaceDN w:val="0"/>
+        <w:adjustRightInd w:val="0"/>
+        <w:spacing w:line="240" w:lineRule="auto"/>
+        <w:rPr>
+          <w:rFonts w:ascii="Consolas" w:hAnsi="Consolas" w:cs="Consolas"/>
+          <w:sz w:val="19"/>
+          <w:szCs w:val="19"/>
+        </w:rPr>
+      </w:pPr>
+      <w:r>
+        <w:rPr>
+          <w:rFonts w:ascii="Consolas" w:hAnsi="Consolas" w:cs="Consolas"/>
+          <w:color w:val="0000FF"/>
+          <w:sz w:val="19"/>
+          <w:szCs w:val="19"/>
+        </w:rPr>
+        <w:t>using</w:t>
+      </w:r>
+      <w:r>
+        <w:rPr>
+          <w:rFonts w:ascii="Consolas" w:hAnsi="Consolas" w:cs="Consolas"/>
+          <w:sz w:val="19"/>
+          <w:szCs w:val="19"/>
+        </w:rPr>
+        <w:t xml:space="preserve"> </w:t>
+      </w:r>
+      <w:proofErr w:type="spellStart"/>
+      <w:r>
+        <w:rPr>
+          <w:rFonts w:ascii="Consolas" w:hAnsi="Consolas" w:cs="Consolas"/>
+          <w:sz w:val="19"/>
+          <w:szCs w:val="19"/>
+        </w:rPr>
+        <w:t>TrueJobs.Controllers</w:t>
+      </w:r>
+      <w:proofErr w:type="spellEnd"/>
+      <w:r>
+        <w:rPr>
+          <w:rFonts w:ascii="Consolas" w:hAnsi="Consolas" w:cs="Consolas"/>
+          <w:sz w:val="19"/>
+          <w:szCs w:val="19"/>
+        </w:rPr>
+        <w:t>;</w:t>
+      </w:r>
+    </w:p>
+    <w:p>
+      <w:pPr>
+        <w:pBdr>
+          <w:top w:val="none" w:sz="0" w:space="0" w:color="auto"/>
+          <w:left w:val="none" w:sz="0" w:space="0" w:color="auto"/>
+          <w:bottom w:val="none" w:sz="0" w:space="0" w:color="auto"/>
+          <w:right w:val="none" w:sz="0" w:space="0" w:color="auto"/>
+          <w:between w:val="none" w:sz="0" w:space="0" w:color="auto"/>
+        </w:pBdr>
+        <w:autoSpaceDE w:val="0"/>
+        <w:autoSpaceDN w:val="0"/>
+        <w:adjustRightInd w:val="0"/>
+        <w:spacing w:line="240" w:lineRule="auto"/>
+        <w:rPr>
+          <w:rFonts w:ascii="Consolas" w:hAnsi="Consolas" w:cs="Consolas"/>
+          <w:sz w:val="19"/>
+          <w:szCs w:val="19"/>
+        </w:rPr>
+      </w:pPr>
+      <w:r>
+        <w:rPr>
+          <w:rFonts w:ascii="Consolas" w:hAnsi="Consolas" w:cs="Consolas"/>
+          <w:color w:val="0000FF"/>
+          <w:sz w:val="19"/>
+          <w:szCs w:val="19"/>
+        </w:rPr>
+        <w:t>using</w:t>
+      </w:r>
+      <w:r>
+        <w:rPr>
+          <w:rFonts w:ascii="Consolas" w:hAnsi="Consolas" w:cs="Consolas"/>
+          <w:sz w:val="19"/>
+          <w:szCs w:val="19"/>
+        </w:rPr>
+        <w:t xml:space="preserve"> </w:t>
+      </w:r>
+      <w:proofErr w:type="spellStart"/>
+      <w:r>
+        <w:rPr>
+          <w:rFonts w:ascii="Consolas" w:hAnsi="Consolas" w:cs="Consolas"/>
+          <w:sz w:val="19"/>
+          <w:szCs w:val="19"/>
+        </w:rPr>
+        <w:t>PagedList</w:t>
+      </w:r>
+      <w:proofErr w:type="spellEnd"/>
+      <w:r>
+        <w:rPr>
+          <w:rFonts w:ascii="Consolas" w:hAnsi="Consolas" w:cs="Consolas"/>
+          <w:sz w:val="19"/>
+          <w:szCs w:val="19"/>
+        </w:rPr>
+        <w:t>;</w:t>
+      </w:r>
+    </w:p>
+    <w:p>
+      <w:pPr>
+        <w:pBdr>
+          <w:top w:val="none" w:sz="0" w:space="0" w:color="auto"/>
+          <w:left w:val="none" w:sz="0" w:space="0" w:color="auto"/>
+          <w:bottom w:val="none" w:sz="0" w:space="0" w:color="auto"/>
+          <w:right w:val="none" w:sz="0" w:space="0" w:color="auto"/>
+          <w:between w:val="none" w:sz="0" w:space="0" w:color="auto"/>
+        </w:pBdr>
+        <w:autoSpaceDE w:val="0"/>
+        <w:autoSpaceDN w:val="0"/>
+        <w:adjustRightInd w:val="0"/>
+        <w:spacing w:line="240" w:lineRule="auto"/>
+        <w:rPr>
+          <w:rFonts w:ascii="Consolas" w:hAnsi="Consolas" w:cs="Consolas"/>
+          <w:sz w:val="19"/>
+          <w:szCs w:val="19"/>
+        </w:rPr>
+      </w:pPr>
+    </w:p>
+    <w:p>
+      <w:pPr>
+        <w:pBdr>
+          <w:top w:val="none" w:sz="0" w:space="0" w:color="auto"/>
+          <w:left w:val="none" w:sz="0" w:space="0" w:color="auto"/>
+          <w:bottom w:val="none" w:sz="0" w:space="0" w:color="auto"/>
+          <w:right w:val="none" w:sz="0" w:space="0" w:color="auto"/>
+          <w:between w:val="none" w:sz="0" w:space="0" w:color="auto"/>
+        </w:pBdr>
+        <w:autoSpaceDE w:val="0"/>
+        <w:autoSpaceDN w:val="0"/>
+        <w:adjustRightInd w:val="0"/>
+        <w:spacing w:line="240" w:lineRule="auto"/>
+        <w:rPr>
+          <w:rFonts w:ascii="Consolas" w:hAnsi="Consolas" w:cs="Consolas"/>
+          <w:sz w:val="19"/>
+          <w:szCs w:val="19"/>
+        </w:rPr>
+      </w:pPr>
+      <w:r>
+        <w:rPr>
+          <w:rFonts w:ascii="Consolas" w:hAnsi="Consolas" w:cs="Consolas"/>
+          <w:color w:val="0000FF"/>
+          <w:sz w:val="19"/>
+          <w:szCs w:val="19"/>
+        </w:rPr>
+        <w:t>using</w:t>
+      </w:r>
+      <w:r>
+        <w:rPr>
+          <w:rFonts w:ascii="Consolas" w:hAnsi="Consolas" w:cs="Consolas"/>
+          <w:sz w:val="19"/>
+          <w:szCs w:val="19"/>
+        </w:rPr>
+        <w:t xml:space="preserve"> System.Net;</w:t>
+      </w:r>
+    </w:p>
+    <w:p>
+      <w:pPr>
+        <w:pBdr>
+          <w:top w:val="none" w:sz="0" w:space="0" w:color="auto"/>
+          <w:left w:val="none" w:sz="0" w:space="0" w:color="auto"/>
+          <w:bottom w:val="none" w:sz="0" w:space="0" w:color="auto"/>
+          <w:right w:val="none" w:sz="0" w:space="0" w:color="auto"/>
+          <w:between w:val="none" w:sz="0" w:space="0" w:color="auto"/>
+        </w:pBdr>
+        <w:autoSpaceDE w:val="0"/>
+        <w:autoSpaceDN w:val="0"/>
+        <w:adjustRightInd w:val="0"/>
+        <w:spacing w:line="240" w:lineRule="auto"/>
+        <w:rPr>
+          <w:rFonts w:ascii="Consolas" w:hAnsi="Consolas" w:cs="Consolas"/>
+          <w:sz w:val="19"/>
+          <w:szCs w:val="19"/>
+        </w:rPr>
+      </w:pPr>
+      <w:r>
+        <w:rPr>
+          <w:rFonts w:ascii="Consolas" w:hAnsi="Consolas" w:cs="Consolas"/>
+          <w:color w:val="0000FF"/>
+          <w:sz w:val="19"/>
+          <w:szCs w:val="19"/>
+        </w:rPr>
+        <w:t>using</w:t>
+      </w:r>
+      <w:r>
+        <w:rPr>
+          <w:rFonts w:ascii="Consolas" w:hAnsi="Consolas" w:cs="Consolas"/>
+          <w:sz w:val="19"/>
+          <w:szCs w:val="19"/>
+        </w:rPr>
+        <w:t xml:space="preserve"> </w:t>
+      </w:r>
+      <w:proofErr w:type="spellStart"/>
+      <w:r>
+        <w:rPr>
+          <w:rFonts w:ascii="Consolas" w:hAnsi="Consolas" w:cs="Consolas"/>
+          <w:sz w:val="19"/>
+          <w:szCs w:val="19"/>
+        </w:rPr>
+        <w:t>System.Net.Mail</w:t>
+      </w:r>
+      <w:proofErr w:type="spellEnd"/>
+      <w:r>
+        <w:rPr>
+          <w:rFonts w:ascii="Consolas" w:hAnsi="Consolas" w:cs="Consolas"/>
+          <w:sz w:val="19"/>
+          <w:szCs w:val="19"/>
+        </w:rPr>
+        <w:t>;</w:t>
+      </w:r>
+    </w:p>
+    <w:p>
+      <w:pPr>
+        <w:pBdr>
+          <w:top w:val="none" w:sz="0" w:space="0" w:color="auto"/>
+          <w:left w:val="none" w:sz="0" w:space="0" w:color="auto"/>
+          <w:bottom w:val="none" w:sz="0" w:space="0" w:color="auto"/>
+          <w:right w:val="none" w:sz="0" w:space="0" w:color="auto"/>
+          <w:between w:val="none" w:sz="0" w:space="0" w:color="auto"/>
+        </w:pBdr>
+        <w:autoSpaceDE w:val="0"/>
+        <w:autoSpaceDN w:val="0"/>
+        <w:adjustRightInd w:val="0"/>
+        <w:spacing w:line="240" w:lineRule="auto"/>
+        <w:rPr>
+          <w:rFonts w:ascii="Consolas" w:hAnsi="Consolas" w:cs="Consolas"/>
+          <w:sz w:val="19"/>
+          <w:szCs w:val="19"/>
+        </w:rPr>
+      </w:pPr>
+      <w:r>
+        <w:rPr>
+          <w:rFonts w:ascii="Consolas" w:hAnsi="Consolas" w:cs="Consolas"/>
+          <w:color w:val="0000FF"/>
+          <w:sz w:val="19"/>
+          <w:szCs w:val="19"/>
+        </w:rPr>
+        <w:t>using</w:t>
+      </w:r>
+      <w:r>
+        <w:rPr>
+          <w:rFonts w:ascii="Consolas" w:hAnsi="Consolas" w:cs="Consolas"/>
+          <w:sz w:val="19"/>
+          <w:szCs w:val="19"/>
+        </w:rPr>
+        <w:t xml:space="preserve"> </w:t>
+      </w:r>
+      <w:proofErr w:type="spellStart"/>
+      <w:proofErr w:type="gramStart"/>
+      <w:r>
+        <w:rPr>
+          <w:rFonts w:ascii="Consolas" w:hAnsi="Consolas" w:cs="Consolas"/>
+          <w:sz w:val="19"/>
+          <w:szCs w:val="19"/>
+        </w:rPr>
+        <w:t>System.Web.Helpers</w:t>
+      </w:r>
+      <w:proofErr w:type="spellEnd"/>
+      <w:proofErr w:type="gramEnd"/>
+      <w:r>
+        <w:rPr>
+          <w:rFonts w:ascii="Consolas" w:hAnsi="Consolas" w:cs="Consolas"/>
+          <w:sz w:val="19"/>
+          <w:szCs w:val="19"/>
+        </w:rPr>
+        <w:t>;</w:t>
+      </w:r>
+    </w:p>
+    <w:p>
+      <w:pPr>
+        <w:pBdr>
+          <w:top w:val="none" w:sz="0" w:space="0" w:color="auto"/>
+          <w:left w:val="none" w:sz="0" w:space="0" w:color="auto"/>
+          <w:bottom w:val="none" w:sz="0" w:space="0" w:color="auto"/>
+          <w:right w:val="none" w:sz="0" w:space="0" w:color="auto"/>
+          <w:between w:val="none" w:sz="0" w:space="0" w:color="auto"/>
+        </w:pBdr>
+        <w:autoSpaceDE w:val="0"/>
+        <w:autoSpaceDN w:val="0"/>
+        <w:adjustRightInd w:val="0"/>
+        <w:spacing w:line="240" w:lineRule="auto"/>
+        <w:rPr>
+          <w:rFonts w:ascii="Consolas" w:hAnsi="Consolas" w:cs="Consolas"/>
+          <w:sz w:val="19"/>
+          <w:szCs w:val="19"/>
+        </w:rPr>
+      </w:pPr>
+    </w:p>
+    <w:p>
+      <w:pPr>
+        <w:pBdr>
+          <w:top w:val="none" w:sz="0" w:space="0" w:color="auto"/>
+          <w:left w:val="none" w:sz="0" w:space="0" w:color="auto"/>
+          <w:bottom w:val="none" w:sz="0" w:space="0" w:color="auto"/>
+          <w:right w:val="none" w:sz="0" w:space="0" w:color="auto"/>
+          <w:between w:val="none" w:sz="0" w:space="0" w:color="auto"/>
+        </w:pBdr>
+        <w:autoSpaceDE w:val="0"/>
+        <w:autoSpaceDN w:val="0"/>
+        <w:adjustRightInd w:val="0"/>
+        <w:spacing w:line="240" w:lineRule="auto"/>
+        <w:rPr>
+          <w:rFonts w:ascii="Consolas" w:hAnsi="Consolas" w:cs="Consolas"/>
+          <w:sz w:val="19"/>
+          <w:szCs w:val="19"/>
+        </w:rPr>
+      </w:pPr>
+      <w:r>
+        <w:rPr>
+          <w:rFonts w:ascii="Consolas" w:hAnsi="Consolas" w:cs="Consolas"/>
+          <w:color w:val="0000FF"/>
+          <w:sz w:val="19"/>
+          <w:szCs w:val="19"/>
+        </w:rPr>
+        <w:t>namespace</w:t>
+      </w:r>
+      <w:r>
+        <w:rPr>
+          <w:rFonts w:ascii="Consolas" w:hAnsi="Consolas" w:cs="Consolas"/>
+          <w:sz w:val="19"/>
+          <w:szCs w:val="19"/>
+        </w:rPr>
+        <w:t xml:space="preserve"> </w:t>
+      </w:r>
+      <w:proofErr w:type="spellStart"/>
+      <w:r>
+        <w:rPr>
+          <w:rFonts w:ascii="Consolas" w:hAnsi="Consolas" w:cs="Consolas"/>
+          <w:sz w:val="19"/>
+          <w:szCs w:val="19"/>
+        </w:rPr>
+        <w:t>TrueJobsTests</w:t>
+      </w:r>
+      <w:proofErr w:type="spellEnd"/>
+    </w:p>
+    <w:p>
+      <w:pPr>
+        <w:pBdr>
+          <w:top w:val="none" w:sz="0" w:space="0" w:color="auto"/>
+          <w:left w:val="none" w:sz="0" w:space="0" w:color="auto"/>
+          <w:bottom w:val="none" w:sz="0" w:space="0" w:color="auto"/>
+          <w:right w:val="none" w:sz="0" w:space="0" w:color="auto"/>
+          <w:between w:val="none" w:sz="0" w:space="0" w:color="auto"/>
+        </w:pBdr>
+        <w:autoSpaceDE w:val="0"/>
+        <w:autoSpaceDN w:val="0"/>
+        <w:adjustRightInd w:val="0"/>
+        <w:spacing w:line="240" w:lineRule="auto"/>
+        <w:rPr>
+          <w:rFonts w:ascii="Consolas" w:hAnsi="Consolas" w:cs="Consolas"/>
+          <w:sz w:val="19"/>
+          <w:szCs w:val="19"/>
+        </w:rPr>
+      </w:pPr>
+      <w:r>
+        <w:rPr>
+          <w:rFonts w:ascii="Consolas" w:hAnsi="Consolas" w:cs="Consolas"/>
+          <w:sz w:val="19"/>
+          <w:szCs w:val="19"/>
+        </w:rPr>
+        <w:t>{</w:t>
+      </w:r>
+    </w:p>
+    <w:p>
+      <w:pPr>
+        <w:pBdr>
+          <w:top w:val="none" w:sz="0" w:space="0" w:color="auto"/>
+          <w:left w:val="none" w:sz="0" w:space="0" w:color="auto"/>
+          <w:bottom w:val="none" w:sz="0" w:space="0" w:color="auto"/>
+          <w:right w:val="none" w:sz="0" w:space="0" w:color="auto"/>
+          <w:between w:val="none" w:sz="0" w:space="0" w:color="auto"/>
+        </w:pBdr>
+        <w:autoSpaceDE w:val="0"/>
+        <w:autoSpaceDN w:val="0"/>
+        <w:adjustRightInd w:val="0"/>
+        <w:spacing w:line="240" w:lineRule="auto"/>
+        <w:rPr>
+          <w:rFonts w:ascii="Consolas" w:hAnsi="Consolas" w:cs="Consolas"/>
+          <w:sz w:val="19"/>
+          <w:szCs w:val="19"/>
+        </w:rPr>
+      </w:pPr>
+      <w:r>
+        <w:rPr>
+          <w:rFonts w:ascii="Consolas" w:hAnsi="Consolas" w:cs="Consolas"/>
+          <w:sz w:val="19"/>
+          <w:szCs w:val="19"/>
+        </w:rPr>
+        <w:t xml:space="preserve">    [</w:t>
+      </w:r>
+      <w:proofErr w:type="spellStart"/>
+      <w:r>
+        <w:rPr>
+          <w:rFonts w:ascii="Consolas" w:hAnsi="Consolas" w:cs="Consolas"/>
+          <w:sz w:val="19"/>
+          <w:szCs w:val="19"/>
+        </w:rPr>
+        <w:t>TestClass</w:t>
+      </w:r>
+      <w:proofErr w:type="spellEnd"/>
+      <w:r>
+        <w:rPr>
+          <w:rFonts w:ascii="Consolas" w:hAnsi="Consolas" w:cs="Consolas"/>
+          <w:sz w:val="19"/>
+          <w:szCs w:val="19"/>
+        </w:rPr>
+        <w:t>]</w:t>
+      </w:r>
+    </w:p>
+    <w:p>
+      <w:pPr>
+        <w:pBdr>
+          <w:top w:val="none" w:sz="0" w:space="0" w:color="auto"/>
+          <w:left w:val="none" w:sz="0" w:space="0" w:color="auto"/>
+          <w:bottom w:val="none" w:sz="0" w:space="0" w:color="auto"/>
+          <w:right w:val="none" w:sz="0" w:space="0" w:color="auto"/>
+          <w:between w:val="none" w:sz="0" w:space="0" w:color="auto"/>
+        </w:pBdr>
+        <w:autoSpaceDE w:val="0"/>
+        <w:autoSpaceDN w:val="0"/>
+        <w:adjustRightInd w:val="0"/>
+        <w:spacing w:line="240" w:lineRule="auto"/>
+        <w:rPr>
+          <w:rFonts w:ascii="Consolas" w:hAnsi="Consolas" w:cs="Consolas"/>
+          <w:sz w:val="19"/>
+          <w:szCs w:val="19"/>
+        </w:rPr>
+      </w:pPr>
+      <w:r>
+        <w:rPr>
+          <w:rFonts w:ascii="Consolas" w:hAnsi="Consolas" w:cs="Consolas"/>
+          <w:sz w:val="19"/>
+          <w:szCs w:val="19"/>
+        </w:rPr>
+        <w:t xml:space="preserve">    </w:t>
+      </w:r>
+      <w:r>
+        <w:rPr>
+          <w:rFonts w:ascii="Consolas" w:hAnsi="Consolas" w:cs="Consolas"/>
+          <w:color w:val="0000FF"/>
+          <w:sz w:val="19"/>
+          <w:szCs w:val="19"/>
+        </w:rPr>
+        <w:t>public</w:t>
+      </w:r>
+      <w:r>
+        <w:rPr>
+          <w:rFonts w:ascii="Consolas" w:hAnsi="Consolas" w:cs="Consolas"/>
+          <w:sz w:val="19"/>
+          <w:szCs w:val="19"/>
+        </w:rPr>
+        <w:t xml:space="preserve"> </w:t>
+      </w:r>
+      <w:r>
+        <w:rPr>
+          <w:rFonts w:ascii="Consolas" w:hAnsi="Consolas" w:cs="Consolas"/>
+          <w:color w:val="0000FF"/>
+          <w:sz w:val="19"/>
+          <w:szCs w:val="19"/>
+        </w:rPr>
+        <w:t>class</w:t>
+      </w:r>
+      <w:r>
+        <w:rPr>
+          <w:rFonts w:ascii="Consolas" w:hAnsi="Consolas" w:cs="Consolas"/>
+          <w:sz w:val="19"/>
+          <w:szCs w:val="19"/>
+        </w:rPr>
+        <w:t xml:space="preserve"> </w:t>
+      </w:r>
+      <w:proofErr w:type="spellStart"/>
+      <w:r>
+        <w:rPr>
+          <w:rFonts w:ascii="Consolas" w:hAnsi="Consolas" w:cs="Consolas"/>
+          <w:color w:val="2B91AF"/>
+          <w:sz w:val="19"/>
+          <w:szCs w:val="19"/>
+        </w:rPr>
+        <w:t>ControllerTest</w:t>
+      </w:r>
+      <w:proofErr w:type="spellEnd"/>
+    </w:p>
+    <w:p>
+      <w:pPr>
+        <w:pBdr>
+          <w:top w:val="none" w:sz="0" w:space="0" w:color="auto"/>
+          <w:left w:val="none" w:sz="0" w:space="0" w:color="auto"/>
+          <w:bottom w:val="none" w:sz="0" w:space="0" w:color="auto"/>
+          <w:right w:val="none" w:sz="0" w:space="0" w:color="auto"/>
+          <w:between w:val="none" w:sz="0" w:space="0" w:color="auto"/>
+        </w:pBdr>
+        <w:autoSpaceDE w:val="0"/>
+        <w:autoSpaceDN w:val="0"/>
+        <w:adjustRightInd w:val="0"/>
+        <w:spacing w:line="240" w:lineRule="auto"/>
+        <w:rPr>
+          <w:rFonts w:ascii="Consolas" w:hAnsi="Consolas" w:cs="Consolas"/>
+          <w:sz w:val="19"/>
+          <w:szCs w:val="19"/>
+        </w:rPr>
+      </w:pPr>
+      <w:r>
+        <w:rPr>
+          <w:rFonts w:ascii="Consolas" w:hAnsi="Consolas" w:cs="Consolas"/>
+          <w:sz w:val="19"/>
+          <w:szCs w:val="19"/>
+        </w:rPr>
+        <w:t xml:space="preserve">    {</w:t>
+      </w:r>
+    </w:p>
+    <w:p>
+      <w:pPr>
+        <w:pBdr>
+          <w:top w:val="none" w:sz="0" w:space="0" w:color="auto"/>
+          <w:left w:val="none" w:sz="0" w:space="0" w:color="auto"/>
+          <w:bottom w:val="none" w:sz="0" w:space="0" w:color="auto"/>
+          <w:right w:val="none" w:sz="0" w:space="0" w:color="auto"/>
+          <w:between w:val="none" w:sz="0" w:space="0" w:color="auto"/>
+        </w:pBdr>
+        <w:autoSpaceDE w:val="0"/>
+        <w:autoSpaceDN w:val="0"/>
+        <w:adjustRightInd w:val="0"/>
+        <w:spacing w:line="240" w:lineRule="auto"/>
+        <w:rPr>
+          <w:rFonts w:ascii="Consolas" w:hAnsi="Consolas" w:cs="Consolas"/>
+          <w:sz w:val="19"/>
+          <w:szCs w:val="19"/>
+        </w:rPr>
+      </w:pPr>
+      <w:r>
+        <w:rPr>
+          <w:rFonts w:ascii="Consolas" w:hAnsi="Consolas" w:cs="Consolas"/>
+          <w:sz w:val="19"/>
+          <w:szCs w:val="19"/>
+        </w:rPr>
+        <w:t xml:space="preserve">        </w:t>
+      </w:r>
+      <w:r>
+        <w:rPr>
+          <w:rFonts w:ascii="Consolas" w:hAnsi="Consolas" w:cs="Consolas"/>
+          <w:color w:val="008000"/>
+          <w:sz w:val="19"/>
+          <w:szCs w:val="19"/>
+        </w:rPr>
+        <w:t xml:space="preserve">//private JobsEntities2 </w:t>
+      </w:r>
+      <w:proofErr w:type="spellStart"/>
+      <w:r>
+        <w:rPr>
+          <w:rFonts w:ascii="Consolas" w:hAnsi="Consolas" w:cs="Consolas"/>
+          <w:color w:val="008000"/>
+          <w:sz w:val="19"/>
+          <w:szCs w:val="19"/>
+        </w:rPr>
+        <w:t>db</w:t>
+      </w:r>
+      <w:proofErr w:type="spellEnd"/>
+      <w:r>
+        <w:rPr>
+          <w:rFonts w:ascii="Consolas" w:hAnsi="Consolas" w:cs="Consolas"/>
+          <w:color w:val="008000"/>
+          <w:sz w:val="19"/>
+          <w:szCs w:val="19"/>
+        </w:rPr>
+        <w:t xml:space="preserve"> = new JobsEntities2();</w:t>
+      </w:r>
+    </w:p>
+    <w:p>
+      <w:pPr>
+        <w:pBdr>
+          <w:top w:val="none" w:sz="0" w:space="0" w:color="auto"/>
+          <w:left w:val="none" w:sz="0" w:space="0" w:color="auto"/>
+          <w:bottom w:val="none" w:sz="0" w:space="0" w:color="auto"/>
+          <w:right w:val="none" w:sz="0" w:space="0" w:color="auto"/>
+          <w:between w:val="none" w:sz="0" w:space="0" w:color="auto"/>
+        </w:pBdr>
+        <w:autoSpaceDE w:val="0"/>
+        <w:autoSpaceDN w:val="0"/>
+        <w:adjustRightInd w:val="0"/>
+        <w:spacing w:line="240" w:lineRule="auto"/>
+        <w:rPr>
+          <w:rFonts w:ascii="Consolas" w:hAnsi="Consolas" w:cs="Consolas"/>
+          <w:sz w:val="19"/>
+          <w:szCs w:val="19"/>
+        </w:rPr>
+      </w:pPr>
+    </w:p>
+    <w:p>
+      <w:pPr>
+        <w:pBdr>
+          <w:top w:val="none" w:sz="0" w:space="0" w:color="auto"/>
+          <w:left w:val="none" w:sz="0" w:space="0" w:color="auto"/>
+          <w:bottom w:val="none" w:sz="0" w:space="0" w:color="auto"/>
+          <w:right w:val="none" w:sz="0" w:space="0" w:color="auto"/>
+          <w:between w:val="none" w:sz="0" w:space="0" w:color="auto"/>
+        </w:pBdr>
+        <w:autoSpaceDE w:val="0"/>
+        <w:autoSpaceDN w:val="0"/>
+        <w:adjustRightInd w:val="0"/>
+        <w:spacing w:line="240" w:lineRule="auto"/>
+        <w:rPr>
+          <w:rFonts w:ascii="Consolas" w:hAnsi="Consolas" w:cs="Consolas"/>
+          <w:sz w:val="19"/>
+          <w:szCs w:val="19"/>
+        </w:rPr>
+      </w:pPr>
+      <w:r>
+        <w:rPr>
+          <w:rFonts w:ascii="Consolas" w:hAnsi="Consolas" w:cs="Consolas"/>
+          <w:sz w:val="19"/>
+          <w:szCs w:val="19"/>
+        </w:rPr>
+        <w:t xml:space="preserve">        [</w:t>
+      </w:r>
+      <w:proofErr w:type="spellStart"/>
+      <w:r>
+        <w:rPr>
+          <w:rFonts w:ascii="Consolas" w:hAnsi="Consolas" w:cs="Consolas"/>
+          <w:sz w:val="19"/>
+          <w:szCs w:val="19"/>
+        </w:rPr>
+        <w:t>TestMethod</w:t>
+      </w:r>
+      <w:proofErr w:type="spellEnd"/>
+      <w:r>
+        <w:rPr>
+          <w:rFonts w:ascii="Consolas" w:hAnsi="Consolas" w:cs="Consolas"/>
+          <w:sz w:val="19"/>
+          <w:szCs w:val="19"/>
+        </w:rPr>
+        <w:t>]</w:t>
+      </w:r>
+    </w:p>
+    <w:p>
+      <w:pPr>
+        <w:pBdr>
+          <w:top w:val="none" w:sz="0" w:space="0" w:color="auto"/>
+          <w:left w:val="none" w:sz="0" w:space="0" w:color="auto"/>
+          <w:bottom w:val="none" w:sz="0" w:space="0" w:color="auto"/>
+          <w:right w:val="none" w:sz="0" w:space="0" w:color="auto"/>
+          <w:between w:val="none" w:sz="0" w:space="0" w:color="auto"/>
+        </w:pBdr>
+        <w:autoSpaceDE w:val="0"/>
+        <w:autoSpaceDN w:val="0"/>
+        <w:adjustRightInd w:val="0"/>
+        <w:spacing w:line="240" w:lineRule="auto"/>
+        <w:rPr>
+          <w:rFonts w:ascii="Consolas" w:hAnsi="Consolas" w:cs="Consolas"/>
+          <w:sz w:val="19"/>
+          <w:szCs w:val="19"/>
+        </w:rPr>
+      </w:pPr>
+      <w:r>
+        <w:rPr>
+          <w:rFonts w:ascii="Consolas" w:hAnsi="Consolas" w:cs="Consolas"/>
+          <w:sz w:val="19"/>
+          <w:szCs w:val="19"/>
+        </w:rPr>
+        <w:t xml:space="preserve">        </w:t>
+      </w:r>
+      <w:r>
+        <w:rPr>
+          <w:rFonts w:ascii="Consolas" w:hAnsi="Consolas" w:cs="Consolas"/>
+          <w:color w:val="0000FF"/>
+          <w:sz w:val="19"/>
+          <w:szCs w:val="19"/>
+        </w:rPr>
+        <w:t>public</w:t>
+      </w:r>
+      <w:r>
+        <w:rPr>
+          <w:rFonts w:ascii="Consolas" w:hAnsi="Consolas" w:cs="Consolas"/>
+          <w:sz w:val="19"/>
+          <w:szCs w:val="19"/>
+        </w:rPr>
+        <w:t xml:space="preserve"> </w:t>
+      </w:r>
+      <w:r>
+        <w:rPr>
+          <w:rFonts w:ascii="Consolas" w:hAnsi="Consolas" w:cs="Consolas"/>
+          <w:color w:val="0000FF"/>
+          <w:sz w:val="19"/>
+          <w:szCs w:val="19"/>
+        </w:rPr>
+        <w:t>void</w:t>
+      </w:r>
+      <w:r>
+        <w:rPr>
+          <w:rFonts w:ascii="Consolas" w:hAnsi="Consolas" w:cs="Consolas"/>
+          <w:sz w:val="19"/>
+          <w:szCs w:val="19"/>
+        </w:rPr>
+        <w:t xml:space="preserve"> </w:t>
+      </w:r>
+      <w:proofErr w:type="gramStart"/>
+      <w:r>
+        <w:rPr>
+          <w:rFonts w:ascii="Consolas" w:hAnsi="Consolas" w:cs="Consolas"/>
+          <w:sz w:val="19"/>
+          <w:szCs w:val="19"/>
+        </w:rPr>
+        <w:t>Index(</w:t>
+      </w:r>
+      <w:proofErr w:type="gramEnd"/>
+      <w:r>
+        <w:rPr>
+          <w:rFonts w:ascii="Consolas" w:hAnsi="Consolas" w:cs="Consolas"/>
+          <w:sz w:val="19"/>
+          <w:szCs w:val="19"/>
+        </w:rPr>
+        <w:t>)</w:t>
+      </w:r>
+    </w:p>
+    <w:p>
+      <w:pPr>
+        <w:pBdr>
+          <w:top w:val="none" w:sz="0" w:space="0" w:color="auto"/>
+          <w:left w:val="none" w:sz="0" w:space="0" w:color="auto"/>
+          <w:bottom w:val="none" w:sz="0" w:space="0" w:color="auto"/>
+          <w:right w:val="none" w:sz="0" w:space="0" w:color="auto"/>
+          <w:between w:val="none" w:sz="0" w:space="0" w:color="auto"/>
+        </w:pBdr>
+        <w:autoSpaceDE w:val="0"/>
+        <w:autoSpaceDN w:val="0"/>
+        <w:adjustRightInd w:val="0"/>
+        <w:spacing w:line="240" w:lineRule="auto"/>
+        <w:rPr>
+          <w:rFonts w:ascii="Consolas" w:hAnsi="Consolas" w:cs="Consolas"/>
+          <w:sz w:val="19"/>
+          <w:szCs w:val="19"/>
+        </w:rPr>
+      </w:pPr>
+      <w:r>
+        <w:rPr>
+          <w:rFonts w:ascii="Consolas" w:hAnsi="Consolas" w:cs="Consolas"/>
+          <w:sz w:val="19"/>
+          <w:szCs w:val="19"/>
+        </w:rPr>
+        <w:t xml:space="preserve">        {</w:t>
+      </w:r>
+    </w:p>
+    <w:p>
+      <w:pPr>
+        <w:pBdr>
+          <w:top w:val="none" w:sz="0" w:space="0" w:color="auto"/>
+          <w:left w:val="none" w:sz="0" w:space="0" w:color="auto"/>
+          <w:bottom w:val="none" w:sz="0" w:space="0" w:color="auto"/>
+          <w:right w:val="none" w:sz="0" w:space="0" w:color="auto"/>
+          <w:between w:val="none" w:sz="0" w:space="0" w:color="auto"/>
+        </w:pBdr>
+        <w:autoSpaceDE w:val="0"/>
+        <w:autoSpaceDN w:val="0"/>
+        <w:adjustRightInd w:val="0"/>
+        <w:spacing w:line="240" w:lineRule="auto"/>
+        <w:rPr>
+          <w:rFonts w:ascii="Consolas" w:hAnsi="Consolas" w:cs="Consolas"/>
+          <w:sz w:val="19"/>
+          <w:szCs w:val="19"/>
+        </w:rPr>
+      </w:pPr>
+      <w:r>
+        <w:rPr>
+          <w:rFonts w:ascii="Consolas" w:hAnsi="Consolas" w:cs="Consolas"/>
+          <w:sz w:val="19"/>
+          <w:szCs w:val="19"/>
+        </w:rPr>
+        <w:t xml:space="preserve">            </w:t>
+      </w:r>
+      <w:r>
+        <w:rPr>
+          <w:rFonts w:ascii="Consolas" w:hAnsi="Consolas" w:cs="Consolas"/>
+          <w:color w:val="008000"/>
+          <w:sz w:val="19"/>
+          <w:szCs w:val="19"/>
+        </w:rPr>
+        <w:t>//Arrange</w:t>
+      </w:r>
+    </w:p>
+    <w:p>
+      <w:pPr>
+        <w:pBdr>
+          <w:top w:val="none" w:sz="0" w:space="0" w:color="auto"/>
+          <w:left w:val="none" w:sz="0" w:space="0" w:color="auto"/>
+          <w:bottom w:val="none" w:sz="0" w:space="0" w:color="auto"/>
+          <w:right w:val="none" w:sz="0" w:space="0" w:color="auto"/>
+          <w:between w:val="none" w:sz="0" w:space="0" w:color="auto"/>
+        </w:pBdr>
+        <w:autoSpaceDE w:val="0"/>
+        <w:autoSpaceDN w:val="0"/>
+        <w:adjustRightInd w:val="0"/>
+        <w:spacing w:line="240" w:lineRule="auto"/>
+        <w:rPr>
+          <w:rFonts w:ascii="Consolas" w:hAnsi="Consolas" w:cs="Consolas"/>
+          <w:sz w:val="19"/>
+          <w:szCs w:val="19"/>
+        </w:rPr>
+      </w:pPr>
+      <w:r>
+        <w:rPr>
+          <w:rFonts w:ascii="Consolas" w:hAnsi="Consolas" w:cs="Consolas"/>
+          <w:sz w:val="19"/>
+          <w:szCs w:val="19"/>
+        </w:rPr>
+        <w:t xml:space="preserve">            </w:t>
+      </w:r>
+      <w:proofErr w:type="spellStart"/>
+      <w:r>
+        <w:rPr>
+          <w:rFonts w:ascii="Consolas" w:hAnsi="Consolas" w:cs="Consolas"/>
+          <w:sz w:val="19"/>
+          <w:szCs w:val="19"/>
+        </w:rPr>
+        <w:t>WriteCVsController</w:t>
+      </w:r>
+      <w:proofErr w:type="spellEnd"/>
+      <w:r>
+        <w:rPr>
+          <w:rFonts w:ascii="Consolas" w:hAnsi="Consolas" w:cs="Consolas"/>
+          <w:sz w:val="19"/>
+          <w:szCs w:val="19"/>
+        </w:rPr>
+        <w:t xml:space="preserve"> controller = </w:t>
+      </w:r>
+      <w:r>
+        <w:rPr>
+          <w:rFonts w:ascii="Consolas" w:hAnsi="Consolas" w:cs="Consolas"/>
+          <w:color w:val="0000FF"/>
+          <w:sz w:val="19"/>
+          <w:szCs w:val="19"/>
+        </w:rPr>
+        <w:t>new</w:t>
+      </w:r>
+      <w:r>
+        <w:rPr>
+          <w:rFonts w:ascii="Consolas" w:hAnsi="Consolas" w:cs="Consolas"/>
+          <w:sz w:val="19"/>
+          <w:szCs w:val="19"/>
+        </w:rPr>
+        <w:t xml:space="preserve"> </w:t>
+      </w:r>
+      <w:proofErr w:type="spellStart"/>
+      <w:proofErr w:type="gramStart"/>
+      <w:r>
+        <w:rPr>
+          <w:rFonts w:ascii="Consolas" w:hAnsi="Consolas" w:cs="Consolas"/>
+          <w:sz w:val="19"/>
+          <w:szCs w:val="19"/>
+        </w:rPr>
+        <w:t>WriteCVsController</w:t>
+      </w:r>
+      <w:proofErr w:type="spellEnd"/>
+      <w:r>
+        <w:rPr>
+          <w:rFonts w:ascii="Consolas" w:hAnsi="Consolas" w:cs="Consolas"/>
+          <w:sz w:val="19"/>
+          <w:szCs w:val="19"/>
+        </w:rPr>
+        <w:t>(</w:t>
+      </w:r>
+      <w:proofErr w:type="gramEnd"/>
+      <w:r>
+        <w:rPr>
+          <w:rFonts w:ascii="Consolas" w:hAnsi="Consolas" w:cs="Consolas"/>
+          <w:sz w:val="19"/>
+          <w:szCs w:val="19"/>
+        </w:rPr>
+        <w:t>);</w:t>
+      </w:r>
+    </w:p>
+    <w:p>
+      <w:pPr>
+        <w:pBdr>
+          <w:top w:val="none" w:sz="0" w:space="0" w:color="auto"/>
+          <w:left w:val="none" w:sz="0" w:space="0" w:color="auto"/>
+          <w:bottom w:val="none" w:sz="0" w:space="0" w:color="auto"/>
+          <w:right w:val="none" w:sz="0" w:space="0" w:color="auto"/>
+          <w:between w:val="none" w:sz="0" w:space="0" w:color="auto"/>
+        </w:pBdr>
+        <w:autoSpaceDE w:val="0"/>
+        <w:autoSpaceDN w:val="0"/>
+        <w:adjustRightInd w:val="0"/>
+        <w:spacing w:line="240" w:lineRule="auto"/>
+        <w:rPr>
+          <w:rFonts w:ascii="Consolas" w:hAnsi="Consolas" w:cs="Consolas"/>
+          <w:sz w:val="19"/>
+          <w:szCs w:val="19"/>
+        </w:rPr>
+      </w:pPr>
+    </w:p>
+    <w:p>
+      <w:pPr>
+        <w:pBdr>
+          <w:top w:val="none" w:sz="0" w:space="0" w:color="auto"/>
+          <w:left w:val="none" w:sz="0" w:space="0" w:color="auto"/>
+          <w:bottom w:val="none" w:sz="0" w:space="0" w:color="auto"/>
+          <w:right w:val="none" w:sz="0" w:space="0" w:color="auto"/>
+          <w:between w:val="none" w:sz="0" w:space="0" w:color="auto"/>
+        </w:pBdr>
+        <w:autoSpaceDE w:val="0"/>
+        <w:autoSpaceDN w:val="0"/>
+        <w:adjustRightInd w:val="0"/>
+        <w:spacing w:line="240" w:lineRule="auto"/>
+        <w:rPr>
+          <w:rFonts w:ascii="Consolas" w:hAnsi="Consolas" w:cs="Consolas"/>
+          <w:sz w:val="19"/>
+          <w:szCs w:val="19"/>
+        </w:rPr>
+      </w:pPr>
+      <w:r>
+        <w:rPr>
+          <w:rFonts w:ascii="Consolas" w:hAnsi="Consolas" w:cs="Consolas"/>
+          <w:sz w:val="19"/>
+          <w:szCs w:val="19"/>
+        </w:rPr>
+        <w:t xml:space="preserve">            </w:t>
+      </w:r>
+      <w:r>
+        <w:rPr>
+          <w:rFonts w:ascii="Consolas" w:hAnsi="Consolas" w:cs="Consolas"/>
+          <w:color w:val="008000"/>
+          <w:sz w:val="19"/>
+          <w:szCs w:val="19"/>
+        </w:rPr>
+        <w:t>//Act</w:t>
+      </w:r>
+    </w:p>
+    <w:p>
+      <w:pPr>
+        <w:pBdr>
+          <w:top w:val="none" w:sz="0" w:space="0" w:color="auto"/>
+          <w:left w:val="none" w:sz="0" w:space="0" w:color="auto"/>
+          <w:bottom w:val="none" w:sz="0" w:space="0" w:color="auto"/>
+          <w:right w:val="none" w:sz="0" w:space="0" w:color="auto"/>
+          <w:between w:val="none" w:sz="0" w:space="0" w:color="auto"/>
+        </w:pBdr>
+        <w:autoSpaceDE w:val="0"/>
+        <w:autoSpaceDN w:val="0"/>
+        <w:adjustRightInd w:val="0"/>
+        <w:spacing w:line="240" w:lineRule="auto"/>
+        <w:rPr>
+          <w:rFonts w:ascii="Consolas" w:hAnsi="Consolas" w:cs="Consolas"/>
+          <w:sz w:val="19"/>
+          <w:szCs w:val="19"/>
+        </w:rPr>
+      </w:pPr>
+      <w:r>
+        <w:rPr>
+          <w:rFonts w:ascii="Consolas" w:hAnsi="Consolas" w:cs="Consolas"/>
+          <w:sz w:val="19"/>
+          <w:szCs w:val="19"/>
+        </w:rPr>
+        <w:t xml:space="preserve">            </w:t>
+      </w:r>
+      <w:proofErr w:type="spellStart"/>
+      <w:r>
+        <w:rPr>
+          <w:rFonts w:ascii="Consolas" w:hAnsi="Consolas" w:cs="Consolas"/>
+          <w:sz w:val="19"/>
+          <w:szCs w:val="19"/>
+        </w:rPr>
+        <w:t>ViewResult</w:t>
+      </w:r>
+      <w:proofErr w:type="spellEnd"/>
+      <w:r>
+        <w:rPr>
+          <w:rFonts w:ascii="Consolas" w:hAnsi="Consolas" w:cs="Consolas"/>
+          <w:sz w:val="19"/>
+          <w:szCs w:val="19"/>
+        </w:rPr>
+        <w:t xml:space="preserve"> res = </w:t>
+      </w:r>
+      <w:proofErr w:type="spellStart"/>
+      <w:proofErr w:type="gramStart"/>
+      <w:r>
+        <w:rPr>
+          <w:rFonts w:ascii="Consolas" w:hAnsi="Consolas" w:cs="Consolas"/>
+          <w:sz w:val="19"/>
+          <w:szCs w:val="19"/>
+        </w:rPr>
+        <w:t>controller.Index</w:t>
+      </w:r>
+      <w:proofErr w:type="spellEnd"/>
+      <w:proofErr w:type="gramEnd"/>
+      <w:r>
+        <w:rPr>
+          <w:rFonts w:ascii="Consolas" w:hAnsi="Consolas" w:cs="Consolas"/>
+          <w:sz w:val="19"/>
+          <w:szCs w:val="19"/>
+        </w:rPr>
+        <w:t xml:space="preserve">() </w:t>
+      </w:r>
+      <w:r>
+        <w:rPr>
+          <w:rFonts w:ascii="Consolas" w:hAnsi="Consolas" w:cs="Consolas"/>
+          <w:color w:val="0000FF"/>
+          <w:sz w:val="19"/>
+          <w:szCs w:val="19"/>
+        </w:rPr>
+        <w:t>as</w:t>
+      </w:r>
+      <w:r>
+        <w:rPr>
+          <w:rFonts w:ascii="Consolas" w:hAnsi="Consolas" w:cs="Consolas"/>
+          <w:sz w:val="19"/>
+          <w:szCs w:val="19"/>
+        </w:rPr>
+        <w:t xml:space="preserve"> </w:t>
+      </w:r>
+      <w:proofErr w:type="spellStart"/>
+      <w:r>
+        <w:rPr>
+          <w:rFonts w:ascii="Consolas" w:hAnsi="Consolas" w:cs="Consolas"/>
+          <w:sz w:val="19"/>
+          <w:szCs w:val="19"/>
+        </w:rPr>
+        <w:t>ViewResult</w:t>
+      </w:r>
+      <w:proofErr w:type="spellEnd"/>
+      <w:r>
+        <w:rPr>
+          <w:rFonts w:ascii="Consolas" w:hAnsi="Consolas" w:cs="Consolas"/>
+          <w:sz w:val="19"/>
+          <w:szCs w:val="19"/>
+        </w:rPr>
+        <w:t>;</w:t>
+      </w:r>
+    </w:p>
+    <w:p>
+      <w:pPr>
+        <w:pBdr>
+          <w:top w:val="none" w:sz="0" w:space="0" w:color="auto"/>
+          <w:left w:val="none" w:sz="0" w:space="0" w:color="auto"/>
+          <w:bottom w:val="none" w:sz="0" w:space="0" w:color="auto"/>
+          <w:right w:val="none" w:sz="0" w:space="0" w:color="auto"/>
+          <w:between w:val="none" w:sz="0" w:space="0" w:color="auto"/>
+        </w:pBdr>
+        <w:autoSpaceDE w:val="0"/>
+        <w:autoSpaceDN w:val="0"/>
+        <w:adjustRightInd w:val="0"/>
+        <w:spacing w:line="240" w:lineRule="auto"/>
+        <w:rPr>
+          <w:rFonts w:ascii="Consolas" w:hAnsi="Consolas" w:cs="Consolas"/>
+          <w:sz w:val="19"/>
+          <w:szCs w:val="19"/>
+        </w:rPr>
+      </w:pPr>
+    </w:p>
+    <w:p>
+      <w:pPr>
+        <w:pBdr>
+          <w:top w:val="none" w:sz="0" w:space="0" w:color="auto"/>
+          <w:left w:val="none" w:sz="0" w:space="0" w:color="auto"/>
+          <w:bottom w:val="none" w:sz="0" w:space="0" w:color="auto"/>
+          <w:right w:val="none" w:sz="0" w:space="0" w:color="auto"/>
+          <w:between w:val="none" w:sz="0" w:space="0" w:color="auto"/>
+        </w:pBdr>
+        <w:autoSpaceDE w:val="0"/>
+        <w:autoSpaceDN w:val="0"/>
+        <w:adjustRightInd w:val="0"/>
+        <w:spacing w:line="240" w:lineRule="auto"/>
+        <w:rPr>
+          <w:rFonts w:ascii="Consolas" w:hAnsi="Consolas" w:cs="Consolas"/>
+          <w:sz w:val="19"/>
+          <w:szCs w:val="19"/>
+        </w:rPr>
+      </w:pPr>
+      <w:r>
+        <w:rPr>
+          <w:rFonts w:ascii="Consolas" w:hAnsi="Consolas" w:cs="Consolas"/>
+          <w:sz w:val="19"/>
+          <w:szCs w:val="19"/>
+        </w:rPr>
+        <w:t xml:space="preserve">            </w:t>
+      </w:r>
+      <w:r>
+        <w:rPr>
+          <w:rFonts w:ascii="Consolas" w:hAnsi="Consolas" w:cs="Consolas"/>
+          <w:color w:val="008000"/>
+          <w:sz w:val="19"/>
+          <w:szCs w:val="19"/>
+        </w:rPr>
+        <w:t>//Assert</w:t>
+      </w:r>
+    </w:p>
+    <w:p>
+      <w:pPr>
+        <w:pBdr>
+          <w:top w:val="none" w:sz="0" w:space="0" w:color="auto"/>
+          <w:left w:val="none" w:sz="0" w:space="0" w:color="auto"/>
+          <w:bottom w:val="none" w:sz="0" w:space="0" w:color="auto"/>
+          <w:right w:val="none" w:sz="0" w:space="0" w:color="auto"/>
+          <w:between w:val="none" w:sz="0" w:space="0" w:color="auto"/>
+        </w:pBdr>
+        <w:autoSpaceDE w:val="0"/>
+        <w:autoSpaceDN w:val="0"/>
+        <w:adjustRightInd w:val="0"/>
+        <w:spacing w:line="240" w:lineRule="auto"/>
+        <w:rPr>
+          <w:rFonts w:ascii="Consolas" w:hAnsi="Consolas" w:cs="Consolas"/>
+          <w:sz w:val="19"/>
+          <w:szCs w:val="19"/>
+        </w:rPr>
+      </w:pPr>
+      <w:r>
+        <w:rPr>
+          <w:rFonts w:ascii="Consolas" w:hAnsi="Consolas" w:cs="Consolas"/>
+          <w:sz w:val="19"/>
+          <w:szCs w:val="19"/>
+        </w:rPr>
+        <w:t xml:space="preserve">            </w:t>
+      </w:r>
+      <w:proofErr w:type="spellStart"/>
+      <w:r>
+        <w:rPr>
+          <w:rFonts w:ascii="Consolas" w:hAnsi="Consolas" w:cs="Consolas"/>
+          <w:sz w:val="19"/>
+          <w:szCs w:val="19"/>
+        </w:rPr>
+        <w:t>Assert.IsNotNull</w:t>
+      </w:r>
+      <w:proofErr w:type="spellEnd"/>
+      <w:r>
+        <w:rPr>
+          <w:rFonts w:ascii="Consolas" w:hAnsi="Consolas" w:cs="Consolas"/>
+          <w:sz w:val="19"/>
+          <w:szCs w:val="19"/>
+        </w:rPr>
+        <w:t>(res);</w:t>
+      </w:r>
+    </w:p>
+    <w:p>
+      <w:pPr>
+        <w:pBdr>
+          <w:top w:val="none" w:sz="0" w:space="0" w:color="auto"/>
+          <w:left w:val="none" w:sz="0" w:space="0" w:color="auto"/>
+          <w:bottom w:val="none" w:sz="0" w:space="0" w:color="auto"/>
+          <w:right w:val="none" w:sz="0" w:space="0" w:color="auto"/>
+          <w:between w:val="none" w:sz="0" w:space="0" w:color="auto"/>
+        </w:pBdr>
+        <w:autoSpaceDE w:val="0"/>
+        <w:autoSpaceDN w:val="0"/>
+        <w:adjustRightInd w:val="0"/>
+        <w:spacing w:line="240" w:lineRule="auto"/>
+        <w:rPr>
+          <w:rFonts w:ascii="Consolas" w:hAnsi="Consolas" w:cs="Consolas"/>
+          <w:sz w:val="19"/>
+          <w:szCs w:val="19"/>
+        </w:rPr>
+      </w:pPr>
+    </w:p>
+    <w:p>
+      <w:pPr>
+        <w:pBdr>
+          <w:top w:val="none" w:sz="0" w:space="0" w:color="auto"/>
+          <w:left w:val="none" w:sz="0" w:space="0" w:color="auto"/>
+          <w:bottom w:val="none" w:sz="0" w:space="0" w:color="auto"/>
+          <w:right w:val="none" w:sz="0" w:space="0" w:color="auto"/>
+          <w:between w:val="none" w:sz="0" w:space="0" w:color="auto"/>
+        </w:pBdr>
+        <w:autoSpaceDE w:val="0"/>
+        <w:autoSpaceDN w:val="0"/>
+        <w:adjustRightInd w:val="0"/>
+        <w:spacing w:line="240" w:lineRule="auto"/>
+        <w:rPr>
+          <w:rFonts w:ascii="Consolas" w:hAnsi="Consolas" w:cs="Consolas"/>
+          <w:sz w:val="19"/>
+          <w:szCs w:val="19"/>
+        </w:rPr>
+      </w:pPr>
+      <w:r>
+        <w:rPr>
+          <w:rFonts w:ascii="Consolas" w:hAnsi="Consolas" w:cs="Consolas"/>
+          <w:sz w:val="19"/>
+          <w:szCs w:val="19"/>
+        </w:rPr>
+        <w:t xml:space="preserve">        }</w:t>
+      </w:r>
+    </w:p>
+    <w:p>
+      <w:pPr>
+        <w:pBdr>
+          <w:top w:val="none" w:sz="0" w:space="0" w:color="auto"/>
+          <w:left w:val="none" w:sz="0" w:space="0" w:color="auto"/>
+          <w:bottom w:val="none" w:sz="0" w:space="0" w:color="auto"/>
+          <w:right w:val="none" w:sz="0" w:space="0" w:color="auto"/>
+          <w:between w:val="none" w:sz="0" w:space="0" w:color="auto"/>
+        </w:pBdr>
+        <w:autoSpaceDE w:val="0"/>
+        <w:autoSpaceDN w:val="0"/>
+        <w:adjustRightInd w:val="0"/>
+        <w:spacing w:line="240" w:lineRule="auto"/>
+        <w:rPr>
+          <w:rFonts w:ascii="Consolas" w:hAnsi="Consolas" w:cs="Consolas"/>
+          <w:sz w:val="19"/>
+          <w:szCs w:val="19"/>
+        </w:rPr>
+      </w:pPr>
+    </w:p>
+    <w:p>
+      <w:pPr>
+        <w:pBdr>
+          <w:top w:val="none" w:sz="0" w:space="0" w:color="auto"/>
+          <w:left w:val="none" w:sz="0" w:space="0" w:color="auto"/>
+          <w:bottom w:val="none" w:sz="0" w:space="0" w:color="auto"/>
+          <w:right w:val="none" w:sz="0" w:space="0" w:color="auto"/>
+          <w:between w:val="none" w:sz="0" w:space="0" w:color="auto"/>
+        </w:pBdr>
+        <w:autoSpaceDE w:val="0"/>
+        <w:autoSpaceDN w:val="0"/>
+        <w:adjustRightInd w:val="0"/>
+        <w:spacing w:line="240" w:lineRule="auto"/>
+        <w:rPr>
+          <w:rFonts w:ascii="Consolas" w:hAnsi="Consolas" w:cs="Consolas"/>
+          <w:sz w:val="19"/>
+          <w:szCs w:val="19"/>
+        </w:rPr>
+      </w:pPr>
+      <w:r>
+        <w:rPr>
+          <w:rFonts w:ascii="Consolas" w:hAnsi="Consolas" w:cs="Consolas"/>
+          <w:sz w:val="19"/>
+          <w:szCs w:val="19"/>
+        </w:rPr>
+        <w:t xml:space="preserve">        [</w:t>
+      </w:r>
+      <w:proofErr w:type="spellStart"/>
+      <w:r>
+        <w:rPr>
+          <w:rFonts w:ascii="Consolas" w:hAnsi="Consolas" w:cs="Consolas"/>
+          <w:sz w:val="19"/>
+          <w:szCs w:val="19"/>
+        </w:rPr>
+        <w:t>TestMethod</w:t>
+      </w:r>
+      <w:proofErr w:type="spellEnd"/>
+      <w:r>
+        <w:rPr>
+          <w:rFonts w:ascii="Consolas" w:hAnsi="Consolas" w:cs="Consolas"/>
+          <w:sz w:val="19"/>
+          <w:szCs w:val="19"/>
+        </w:rPr>
+        <w:t>]</w:t>
+      </w:r>
+    </w:p>
+    <w:p>
+      <w:pPr>
+        <w:pBdr>
+          <w:top w:val="none" w:sz="0" w:space="0" w:color="auto"/>
+          <w:left w:val="none" w:sz="0" w:space="0" w:color="auto"/>
+          <w:bottom w:val="none" w:sz="0" w:space="0" w:color="auto"/>
+          <w:right w:val="none" w:sz="0" w:space="0" w:color="auto"/>
+          <w:between w:val="none" w:sz="0" w:space="0" w:color="auto"/>
+        </w:pBdr>
+        <w:autoSpaceDE w:val="0"/>
+        <w:autoSpaceDN w:val="0"/>
+        <w:adjustRightInd w:val="0"/>
+        <w:spacing w:line="240" w:lineRule="auto"/>
+        <w:rPr>
+          <w:rFonts w:ascii="Consolas" w:hAnsi="Consolas" w:cs="Consolas"/>
+          <w:sz w:val="19"/>
+          <w:szCs w:val="19"/>
+        </w:rPr>
+      </w:pPr>
+      <w:r>
+        <w:rPr>
+          <w:rFonts w:ascii="Consolas" w:hAnsi="Consolas" w:cs="Consolas"/>
+          <w:sz w:val="19"/>
+          <w:szCs w:val="19"/>
+        </w:rPr>
+        <w:t xml:space="preserve">        </w:t>
+      </w:r>
+      <w:r>
+        <w:rPr>
+          <w:rFonts w:ascii="Consolas" w:hAnsi="Consolas" w:cs="Consolas"/>
+          <w:color w:val="0000FF"/>
+          <w:sz w:val="19"/>
+          <w:szCs w:val="19"/>
+        </w:rPr>
+        <w:t>public</w:t>
+      </w:r>
+      <w:r>
+        <w:rPr>
+          <w:rFonts w:ascii="Consolas" w:hAnsi="Consolas" w:cs="Consolas"/>
+          <w:sz w:val="19"/>
+          <w:szCs w:val="19"/>
+        </w:rPr>
+        <w:t xml:space="preserve"> </w:t>
+      </w:r>
+      <w:r>
+        <w:rPr>
+          <w:rFonts w:ascii="Consolas" w:hAnsi="Consolas" w:cs="Consolas"/>
+          <w:color w:val="0000FF"/>
+          <w:sz w:val="19"/>
+          <w:szCs w:val="19"/>
+        </w:rPr>
+        <w:t>void</w:t>
+      </w:r>
+      <w:r>
+        <w:rPr>
+          <w:rFonts w:ascii="Consolas" w:hAnsi="Consolas" w:cs="Consolas"/>
+          <w:sz w:val="19"/>
+          <w:szCs w:val="19"/>
+        </w:rPr>
+        <w:t xml:space="preserve"> </w:t>
+      </w:r>
+      <w:proofErr w:type="gramStart"/>
+      <w:r>
+        <w:rPr>
+          <w:rFonts w:ascii="Consolas" w:hAnsi="Consolas" w:cs="Consolas"/>
+          <w:sz w:val="19"/>
+          <w:szCs w:val="19"/>
+        </w:rPr>
+        <w:t>Create(</w:t>
+      </w:r>
+      <w:proofErr w:type="gramEnd"/>
+      <w:r>
+        <w:rPr>
+          <w:rFonts w:ascii="Consolas" w:hAnsi="Consolas" w:cs="Consolas"/>
+          <w:sz w:val="19"/>
+          <w:szCs w:val="19"/>
+        </w:rPr>
+        <w:t>)</w:t>
+      </w:r>
+    </w:p>
+    <w:p>
+      <w:pPr>
+        <w:pBdr>
+          <w:top w:val="none" w:sz="0" w:space="0" w:color="auto"/>
+          <w:left w:val="none" w:sz="0" w:space="0" w:color="auto"/>
+          <w:bottom w:val="none" w:sz="0" w:space="0" w:color="auto"/>
+          <w:right w:val="none" w:sz="0" w:space="0" w:color="auto"/>
+          <w:between w:val="none" w:sz="0" w:space="0" w:color="auto"/>
+        </w:pBdr>
+        <w:autoSpaceDE w:val="0"/>
+        <w:autoSpaceDN w:val="0"/>
+        <w:adjustRightInd w:val="0"/>
+        <w:spacing w:line="240" w:lineRule="auto"/>
+        <w:rPr>
+          <w:rFonts w:ascii="Consolas" w:hAnsi="Consolas" w:cs="Consolas"/>
+          <w:sz w:val="19"/>
+          <w:szCs w:val="19"/>
+        </w:rPr>
+      </w:pPr>
+      <w:r>
+        <w:rPr>
+          <w:rFonts w:ascii="Consolas" w:hAnsi="Consolas" w:cs="Consolas"/>
+          <w:sz w:val="19"/>
+          <w:szCs w:val="19"/>
+        </w:rPr>
+        <w:t xml:space="preserve">        {</w:t>
+      </w:r>
+    </w:p>
+    <w:p>
+      <w:pPr>
+        <w:pBdr>
+          <w:top w:val="none" w:sz="0" w:space="0" w:color="auto"/>
+          <w:left w:val="none" w:sz="0" w:space="0" w:color="auto"/>
+          <w:bottom w:val="none" w:sz="0" w:space="0" w:color="auto"/>
+          <w:right w:val="none" w:sz="0" w:space="0" w:color="auto"/>
+          <w:between w:val="none" w:sz="0" w:space="0" w:color="auto"/>
+        </w:pBdr>
+        <w:autoSpaceDE w:val="0"/>
+        <w:autoSpaceDN w:val="0"/>
+        <w:adjustRightInd w:val="0"/>
+        <w:spacing w:line="240" w:lineRule="auto"/>
+        <w:rPr>
+          <w:rFonts w:ascii="Consolas" w:hAnsi="Consolas" w:cs="Consolas"/>
+          <w:sz w:val="19"/>
+          <w:szCs w:val="19"/>
+        </w:rPr>
+      </w:pPr>
+      <w:r>
+        <w:rPr>
+          <w:rFonts w:ascii="Consolas" w:hAnsi="Consolas" w:cs="Consolas"/>
+          <w:sz w:val="19"/>
+          <w:szCs w:val="19"/>
+        </w:rPr>
+        <w:t xml:space="preserve">            </w:t>
+      </w:r>
+      <w:r>
+        <w:rPr>
+          <w:rFonts w:ascii="Consolas" w:hAnsi="Consolas" w:cs="Consolas"/>
+          <w:color w:val="008000"/>
+          <w:sz w:val="19"/>
+          <w:szCs w:val="19"/>
+        </w:rPr>
+        <w:t>//Arrange</w:t>
+      </w:r>
+    </w:p>
+    <w:p>
+      <w:pPr>
+        <w:pBdr>
+          <w:top w:val="none" w:sz="0" w:space="0" w:color="auto"/>
+          <w:left w:val="none" w:sz="0" w:space="0" w:color="auto"/>
+          <w:bottom w:val="none" w:sz="0" w:space="0" w:color="auto"/>
+          <w:right w:val="none" w:sz="0" w:space="0" w:color="auto"/>
+          <w:between w:val="none" w:sz="0" w:space="0" w:color="auto"/>
+        </w:pBdr>
+        <w:autoSpaceDE w:val="0"/>
+        <w:autoSpaceDN w:val="0"/>
+        <w:adjustRightInd w:val="0"/>
+        <w:spacing w:line="240" w:lineRule="auto"/>
+        <w:rPr>
+          <w:rFonts w:ascii="Consolas" w:hAnsi="Consolas" w:cs="Consolas"/>
+          <w:sz w:val="19"/>
+          <w:szCs w:val="19"/>
+        </w:rPr>
+      </w:pPr>
+      <w:r>
+        <w:rPr>
+          <w:rFonts w:ascii="Consolas" w:hAnsi="Consolas" w:cs="Consolas"/>
+          <w:sz w:val="19"/>
+          <w:szCs w:val="19"/>
+        </w:rPr>
+        <w:t xml:space="preserve">            </w:t>
+      </w:r>
+      <w:proofErr w:type="spellStart"/>
+      <w:r>
+        <w:rPr>
+          <w:rFonts w:ascii="Consolas" w:hAnsi="Consolas" w:cs="Consolas"/>
+          <w:sz w:val="19"/>
+          <w:szCs w:val="19"/>
+        </w:rPr>
+        <w:t>WriteCVsController</w:t>
+      </w:r>
+      <w:proofErr w:type="spellEnd"/>
+      <w:r>
+        <w:rPr>
+          <w:rFonts w:ascii="Consolas" w:hAnsi="Consolas" w:cs="Consolas"/>
+          <w:sz w:val="19"/>
+          <w:szCs w:val="19"/>
+        </w:rPr>
+        <w:t xml:space="preserve"> controller = </w:t>
+      </w:r>
+      <w:r>
+        <w:rPr>
+          <w:rFonts w:ascii="Consolas" w:hAnsi="Consolas" w:cs="Consolas"/>
+          <w:color w:val="0000FF"/>
+          <w:sz w:val="19"/>
+          <w:szCs w:val="19"/>
+        </w:rPr>
+        <w:t>new</w:t>
+      </w:r>
+      <w:r>
+        <w:rPr>
+          <w:rFonts w:ascii="Consolas" w:hAnsi="Consolas" w:cs="Consolas"/>
+          <w:sz w:val="19"/>
+          <w:szCs w:val="19"/>
+        </w:rPr>
+        <w:t xml:space="preserve"> </w:t>
+      </w:r>
+      <w:proofErr w:type="spellStart"/>
+      <w:proofErr w:type="gramStart"/>
+      <w:r>
+        <w:rPr>
+          <w:rFonts w:ascii="Consolas" w:hAnsi="Consolas" w:cs="Consolas"/>
+          <w:sz w:val="19"/>
+          <w:szCs w:val="19"/>
+        </w:rPr>
+        <w:t>WriteCVsController</w:t>
+      </w:r>
+      <w:proofErr w:type="spellEnd"/>
+      <w:r>
+        <w:rPr>
+          <w:rFonts w:ascii="Consolas" w:hAnsi="Consolas" w:cs="Consolas"/>
+          <w:sz w:val="19"/>
+          <w:szCs w:val="19"/>
+        </w:rPr>
+        <w:t>(</w:t>
+      </w:r>
+      <w:proofErr w:type="gramEnd"/>
+      <w:r>
+        <w:rPr>
+          <w:rFonts w:ascii="Consolas" w:hAnsi="Consolas" w:cs="Consolas"/>
+          <w:sz w:val="19"/>
+          <w:szCs w:val="19"/>
+        </w:rPr>
+        <w:t>);</w:t>
+      </w:r>
+    </w:p>
+    <w:p>
+      <w:pPr>
+        <w:pBdr>
+          <w:top w:val="none" w:sz="0" w:space="0" w:color="auto"/>
+          <w:left w:val="none" w:sz="0" w:space="0" w:color="auto"/>
+          <w:bottom w:val="none" w:sz="0" w:space="0" w:color="auto"/>
+          <w:right w:val="none" w:sz="0" w:space="0" w:color="auto"/>
+          <w:between w:val="none" w:sz="0" w:space="0" w:color="auto"/>
+        </w:pBdr>
+        <w:autoSpaceDE w:val="0"/>
+        <w:autoSpaceDN w:val="0"/>
+        <w:adjustRightInd w:val="0"/>
+        <w:spacing w:line="240" w:lineRule="auto"/>
+        <w:rPr>
+          <w:rFonts w:ascii="Consolas" w:hAnsi="Consolas" w:cs="Consolas"/>
+          <w:sz w:val="19"/>
+          <w:szCs w:val="19"/>
+        </w:rPr>
+      </w:pPr>
+    </w:p>
+    <w:p>
+      <w:pPr>
+        <w:pBdr>
+          <w:top w:val="none" w:sz="0" w:space="0" w:color="auto"/>
+          <w:left w:val="none" w:sz="0" w:space="0" w:color="auto"/>
+          <w:bottom w:val="none" w:sz="0" w:space="0" w:color="auto"/>
+          <w:right w:val="none" w:sz="0" w:space="0" w:color="auto"/>
+          <w:between w:val="none" w:sz="0" w:space="0" w:color="auto"/>
+        </w:pBdr>
+        <w:autoSpaceDE w:val="0"/>
+        <w:autoSpaceDN w:val="0"/>
+        <w:adjustRightInd w:val="0"/>
+        <w:spacing w:line="240" w:lineRule="auto"/>
+        <w:rPr>
+          <w:rFonts w:ascii="Consolas" w:hAnsi="Consolas" w:cs="Consolas"/>
+          <w:sz w:val="19"/>
+          <w:szCs w:val="19"/>
+        </w:rPr>
+      </w:pPr>
+      <w:r>
+        <w:rPr>
+          <w:rFonts w:ascii="Consolas" w:hAnsi="Consolas" w:cs="Consolas"/>
+          <w:sz w:val="19"/>
+          <w:szCs w:val="19"/>
+        </w:rPr>
+        <w:t xml:space="preserve">            </w:t>
+      </w:r>
+      <w:r>
+        <w:rPr>
+          <w:rFonts w:ascii="Consolas" w:hAnsi="Consolas" w:cs="Consolas"/>
+          <w:color w:val="008000"/>
+          <w:sz w:val="19"/>
+          <w:szCs w:val="19"/>
+        </w:rPr>
+        <w:t>//Act</w:t>
+      </w:r>
+    </w:p>
+    <w:p>
+      <w:pPr>
+        <w:pBdr>
+          <w:top w:val="none" w:sz="0" w:space="0" w:color="auto"/>
+          <w:left w:val="none" w:sz="0" w:space="0" w:color="auto"/>
+          <w:bottom w:val="none" w:sz="0" w:space="0" w:color="auto"/>
+          <w:right w:val="none" w:sz="0" w:space="0" w:color="auto"/>
+          <w:between w:val="none" w:sz="0" w:space="0" w:color="auto"/>
+        </w:pBdr>
+        <w:autoSpaceDE w:val="0"/>
+        <w:autoSpaceDN w:val="0"/>
+        <w:adjustRightInd w:val="0"/>
+        <w:spacing w:line="240" w:lineRule="auto"/>
+        <w:rPr>
+          <w:rFonts w:ascii="Consolas" w:hAnsi="Consolas" w:cs="Consolas"/>
+          <w:sz w:val="19"/>
+          <w:szCs w:val="19"/>
+        </w:rPr>
+      </w:pPr>
+      <w:r>
+        <w:rPr>
+          <w:rFonts w:ascii="Consolas" w:hAnsi="Consolas" w:cs="Consolas"/>
+          <w:sz w:val="19"/>
+          <w:szCs w:val="19"/>
+        </w:rPr>
+        <w:t xml:space="preserve">            </w:t>
+      </w:r>
+      <w:proofErr w:type="spellStart"/>
+      <w:r>
+        <w:rPr>
+          <w:rFonts w:ascii="Consolas" w:hAnsi="Consolas" w:cs="Consolas"/>
+          <w:sz w:val="19"/>
+          <w:szCs w:val="19"/>
+        </w:rPr>
+        <w:t>ViewResult</w:t>
+      </w:r>
+      <w:proofErr w:type="spellEnd"/>
+      <w:r>
+        <w:rPr>
+          <w:rFonts w:ascii="Consolas" w:hAnsi="Consolas" w:cs="Consolas"/>
+          <w:sz w:val="19"/>
+          <w:szCs w:val="19"/>
+        </w:rPr>
+        <w:t xml:space="preserve"> res = </w:t>
+      </w:r>
+      <w:proofErr w:type="spellStart"/>
+      <w:proofErr w:type="gramStart"/>
+      <w:r>
+        <w:rPr>
+          <w:rFonts w:ascii="Consolas" w:hAnsi="Consolas" w:cs="Consolas"/>
+          <w:sz w:val="19"/>
+          <w:szCs w:val="19"/>
+        </w:rPr>
+        <w:t>controller.Index</w:t>
+      </w:r>
+      <w:proofErr w:type="spellEnd"/>
+      <w:proofErr w:type="gramEnd"/>
+      <w:r>
+        <w:rPr>
+          <w:rFonts w:ascii="Consolas" w:hAnsi="Consolas" w:cs="Consolas"/>
+          <w:sz w:val="19"/>
+          <w:szCs w:val="19"/>
+        </w:rPr>
+        <w:t xml:space="preserve">() </w:t>
+      </w:r>
+      <w:r>
+        <w:rPr>
+          <w:rFonts w:ascii="Consolas" w:hAnsi="Consolas" w:cs="Consolas"/>
+          <w:color w:val="0000FF"/>
+          <w:sz w:val="19"/>
+          <w:szCs w:val="19"/>
+        </w:rPr>
+        <w:t>as</w:t>
+      </w:r>
+      <w:r>
+        <w:rPr>
+          <w:rFonts w:ascii="Consolas" w:hAnsi="Consolas" w:cs="Consolas"/>
+          <w:sz w:val="19"/>
+          <w:szCs w:val="19"/>
+        </w:rPr>
+        <w:t xml:space="preserve"> </w:t>
+      </w:r>
+      <w:proofErr w:type="spellStart"/>
+      <w:r>
+        <w:rPr>
+          <w:rFonts w:ascii="Consolas" w:hAnsi="Consolas" w:cs="Consolas"/>
+          <w:sz w:val="19"/>
+          <w:szCs w:val="19"/>
+        </w:rPr>
+        <w:t>ViewResult</w:t>
+      </w:r>
+      <w:proofErr w:type="spellEnd"/>
+      <w:r>
+        <w:rPr>
+          <w:rFonts w:ascii="Consolas" w:hAnsi="Consolas" w:cs="Consolas"/>
+          <w:sz w:val="19"/>
+          <w:szCs w:val="19"/>
+        </w:rPr>
+        <w:t>;</w:t>
+      </w:r>
+    </w:p>
+    <w:p>
+      <w:pPr>
+        <w:pBdr>
+          <w:top w:val="none" w:sz="0" w:space="0" w:color="auto"/>
+          <w:left w:val="none" w:sz="0" w:space="0" w:color="auto"/>
+          <w:bottom w:val="none" w:sz="0" w:space="0" w:color="auto"/>
+          <w:right w:val="none" w:sz="0" w:space="0" w:color="auto"/>
+          <w:between w:val="none" w:sz="0" w:space="0" w:color="auto"/>
+        </w:pBdr>
+        <w:autoSpaceDE w:val="0"/>
+        <w:autoSpaceDN w:val="0"/>
+        <w:adjustRightInd w:val="0"/>
+        <w:spacing w:line="240" w:lineRule="auto"/>
+        <w:rPr>
+          <w:rFonts w:ascii="Consolas" w:hAnsi="Consolas" w:cs="Consolas"/>
+          <w:sz w:val="19"/>
+          <w:szCs w:val="19"/>
+        </w:rPr>
+      </w:pPr>
+    </w:p>
+    <w:p>
+      <w:pPr>
+        <w:pBdr>
+          <w:top w:val="none" w:sz="0" w:space="0" w:color="auto"/>
+          <w:left w:val="none" w:sz="0" w:space="0" w:color="auto"/>
+          <w:bottom w:val="none" w:sz="0" w:space="0" w:color="auto"/>
+          <w:right w:val="none" w:sz="0" w:space="0" w:color="auto"/>
+          <w:between w:val="none" w:sz="0" w:space="0" w:color="auto"/>
+        </w:pBdr>
+        <w:autoSpaceDE w:val="0"/>
+        <w:autoSpaceDN w:val="0"/>
+        <w:adjustRightInd w:val="0"/>
+        <w:spacing w:line="240" w:lineRule="auto"/>
+        <w:rPr>
+          <w:rFonts w:ascii="Consolas" w:hAnsi="Consolas" w:cs="Consolas"/>
+          <w:sz w:val="19"/>
+          <w:szCs w:val="19"/>
+        </w:rPr>
+      </w:pPr>
+      <w:r>
+        <w:rPr>
+          <w:rFonts w:ascii="Consolas" w:hAnsi="Consolas" w:cs="Consolas"/>
+          <w:sz w:val="19"/>
+          <w:szCs w:val="19"/>
+        </w:rPr>
+        <w:t xml:space="preserve">            </w:t>
+      </w:r>
+      <w:r>
+        <w:rPr>
+          <w:rFonts w:ascii="Consolas" w:hAnsi="Consolas" w:cs="Consolas"/>
+          <w:color w:val="008000"/>
+          <w:sz w:val="19"/>
+          <w:szCs w:val="19"/>
+        </w:rPr>
+        <w:t>//Assert</w:t>
+      </w:r>
+    </w:p>
+    <w:p>
+      <w:pPr>
+        <w:pBdr>
+          <w:top w:val="none" w:sz="0" w:space="0" w:color="auto"/>
+          <w:left w:val="none" w:sz="0" w:space="0" w:color="auto"/>
+          <w:bottom w:val="none" w:sz="0" w:space="0" w:color="auto"/>
+          <w:right w:val="none" w:sz="0" w:space="0" w:color="auto"/>
+          <w:between w:val="none" w:sz="0" w:space="0" w:color="auto"/>
+        </w:pBdr>
+        <w:autoSpaceDE w:val="0"/>
+        <w:autoSpaceDN w:val="0"/>
+        <w:adjustRightInd w:val="0"/>
+        <w:spacing w:line="240" w:lineRule="auto"/>
+        <w:rPr>
+          <w:rFonts w:ascii="Consolas" w:hAnsi="Consolas" w:cs="Consolas"/>
+          <w:sz w:val="19"/>
+          <w:szCs w:val="19"/>
+        </w:rPr>
+      </w:pPr>
+      <w:r>
+        <w:rPr>
+          <w:rFonts w:ascii="Consolas" w:hAnsi="Consolas" w:cs="Consolas"/>
+          <w:sz w:val="19"/>
+          <w:szCs w:val="19"/>
+        </w:rPr>
+        <w:t xml:space="preserve">            </w:t>
+      </w:r>
+      <w:proofErr w:type="spellStart"/>
+      <w:r>
+        <w:rPr>
+          <w:rFonts w:ascii="Consolas" w:hAnsi="Consolas" w:cs="Consolas"/>
+          <w:sz w:val="19"/>
+          <w:szCs w:val="19"/>
+        </w:rPr>
+        <w:t>Assert.IsNotNull</w:t>
+      </w:r>
+      <w:proofErr w:type="spellEnd"/>
+      <w:r>
+        <w:rPr>
+          <w:rFonts w:ascii="Consolas" w:hAnsi="Consolas" w:cs="Consolas"/>
+          <w:sz w:val="19"/>
+          <w:szCs w:val="19"/>
+        </w:rPr>
+        <w:t>(res);</w:t>
+      </w:r>
+    </w:p>
+    <w:p>
+      <w:pPr>
+        <w:pBdr>
+          <w:top w:val="none" w:sz="0" w:space="0" w:color="auto"/>
+          <w:left w:val="none" w:sz="0" w:space="0" w:color="auto"/>
+          <w:bottom w:val="none" w:sz="0" w:space="0" w:color="auto"/>
+          <w:right w:val="none" w:sz="0" w:space="0" w:color="auto"/>
+          <w:between w:val="none" w:sz="0" w:space="0" w:color="auto"/>
+        </w:pBdr>
+        <w:autoSpaceDE w:val="0"/>
+        <w:autoSpaceDN w:val="0"/>
+        <w:adjustRightInd w:val="0"/>
+        <w:spacing w:line="240" w:lineRule="auto"/>
+        <w:rPr>
+          <w:rFonts w:ascii="Consolas" w:hAnsi="Consolas" w:cs="Consolas"/>
+          <w:sz w:val="19"/>
+          <w:szCs w:val="19"/>
+        </w:rPr>
+      </w:pPr>
+    </w:p>
+    <w:p>
+      <w:pPr>
+        <w:pBdr>
+          <w:top w:val="none" w:sz="0" w:space="0" w:color="auto"/>
+          <w:left w:val="none" w:sz="0" w:space="0" w:color="auto"/>
+          <w:bottom w:val="none" w:sz="0" w:space="0" w:color="auto"/>
+          <w:right w:val="none" w:sz="0" w:space="0" w:color="auto"/>
+          <w:between w:val="none" w:sz="0" w:space="0" w:color="auto"/>
+        </w:pBdr>
+        <w:autoSpaceDE w:val="0"/>
+        <w:autoSpaceDN w:val="0"/>
+        <w:adjustRightInd w:val="0"/>
+        <w:spacing w:line="240" w:lineRule="auto"/>
+        <w:rPr>
+          <w:rFonts w:ascii="Consolas" w:hAnsi="Consolas" w:cs="Consolas"/>
+          <w:sz w:val="19"/>
+          <w:szCs w:val="19"/>
+        </w:rPr>
+      </w:pPr>
+      <w:r>
+        <w:rPr>
+          <w:rFonts w:ascii="Consolas" w:hAnsi="Consolas" w:cs="Consolas"/>
+          <w:sz w:val="19"/>
+          <w:szCs w:val="19"/>
+        </w:rPr>
+        <w:t xml:space="preserve">        }</w:t>
+      </w:r>
+    </w:p>
+    <w:p>
+      <w:pPr>
+        <w:pBdr>
+          <w:top w:val="none" w:sz="0" w:space="0" w:color="auto"/>
+          <w:left w:val="none" w:sz="0" w:space="0" w:color="auto"/>
+          <w:bottom w:val="none" w:sz="0" w:space="0" w:color="auto"/>
+          <w:right w:val="none" w:sz="0" w:space="0" w:color="auto"/>
+          <w:between w:val="none" w:sz="0" w:space="0" w:color="auto"/>
+        </w:pBdr>
+        <w:autoSpaceDE w:val="0"/>
+        <w:autoSpaceDN w:val="0"/>
+        <w:adjustRightInd w:val="0"/>
+        <w:spacing w:line="240" w:lineRule="auto"/>
+        <w:rPr>
+          <w:rFonts w:ascii="Consolas" w:hAnsi="Consolas" w:cs="Consolas"/>
+          <w:sz w:val="19"/>
+          <w:szCs w:val="19"/>
+        </w:rPr>
+      </w:pPr>
+    </w:p>
+    <w:p>
+      <w:pPr>
+        <w:pBdr>
+          <w:top w:val="none" w:sz="0" w:space="0" w:color="auto"/>
+          <w:left w:val="none" w:sz="0" w:space="0" w:color="auto"/>
+          <w:bottom w:val="none" w:sz="0" w:space="0" w:color="auto"/>
+          <w:right w:val="none" w:sz="0" w:space="0" w:color="auto"/>
+          <w:between w:val="none" w:sz="0" w:space="0" w:color="auto"/>
+        </w:pBdr>
+        <w:autoSpaceDE w:val="0"/>
+        <w:autoSpaceDN w:val="0"/>
+        <w:adjustRightInd w:val="0"/>
+        <w:spacing w:line="240" w:lineRule="auto"/>
+        <w:rPr>
+          <w:rFonts w:ascii="Consolas" w:hAnsi="Consolas" w:cs="Consolas"/>
+          <w:sz w:val="19"/>
+          <w:szCs w:val="19"/>
+        </w:rPr>
+      </w:pPr>
+    </w:p>
+    <w:p>
+      <w:pPr>
+        <w:pBdr>
+          <w:top w:val="none" w:sz="0" w:space="0" w:color="auto"/>
+          <w:left w:val="none" w:sz="0" w:space="0" w:color="auto"/>
+          <w:bottom w:val="none" w:sz="0" w:space="0" w:color="auto"/>
+          <w:right w:val="none" w:sz="0" w:space="0" w:color="auto"/>
+          <w:between w:val="none" w:sz="0" w:space="0" w:color="auto"/>
+        </w:pBdr>
+        <w:autoSpaceDE w:val="0"/>
+        <w:autoSpaceDN w:val="0"/>
+        <w:adjustRightInd w:val="0"/>
+        <w:spacing w:line="240" w:lineRule="auto"/>
+        <w:rPr>
+          <w:rFonts w:ascii="Consolas" w:hAnsi="Consolas" w:cs="Consolas"/>
+          <w:sz w:val="19"/>
+          <w:szCs w:val="19"/>
+        </w:rPr>
+      </w:pPr>
+    </w:p>
+    <w:p>
+      <w:pPr>
+        <w:pBdr>
+          <w:top w:val="none" w:sz="0" w:space="0" w:color="auto"/>
+          <w:left w:val="none" w:sz="0" w:space="0" w:color="auto"/>
+          <w:bottom w:val="none" w:sz="0" w:space="0" w:color="auto"/>
+          <w:right w:val="none" w:sz="0" w:space="0" w:color="auto"/>
+          <w:between w:val="none" w:sz="0" w:space="0" w:color="auto"/>
+        </w:pBdr>
+        <w:autoSpaceDE w:val="0"/>
+        <w:autoSpaceDN w:val="0"/>
+        <w:adjustRightInd w:val="0"/>
+        <w:spacing w:line="240" w:lineRule="auto"/>
+        <w:rPr>
+          <w:rFonts w:ascii="Consolas" w:hAnsi="Consolas" w:cs="Consolas"/>
+          <w:sz w:val="19"/>
+          <w:szCs w:val="19"/>
+        </w:rPr>
+      </w:pPr>
+      <w:r>
+        <w:rPr>
+          <w:rFonts w:ascii="Consolas" w:hAnsi="Consolas" w:cs="Consolas"/>
+          <w:sz w:val="19"/>
+          <w:szCs w:val="19"/>
+        </w:rPr>
+        <w:t xml:space="preserve">    }</w:t>
+      </w:r>
+    </w:p>
+    <w:p>
+      <w:pPr>
+        <w:pBdr>
+          <w:top w:val="none" w:sz="0" w:space="0" w:color="auto"/>
+          <w:left w:val="none" w:sz="0" w:space="0" w:color="auto"/>
+          <w:bottom w:val="none" w:sz="0" w:space="0" w:color="auto"/>
+          <w:right w:val="none" w:sz="0" w:space="0" w:color="auto"/>
+          <w:between w:val="none" w:sz="0" w:space="0" w:color="auto"/>
+        </w:pBdr>
+        <w:autoSpaceDE w:val="0"/>
+        <w:autoSpaceDN w:val="0"/>
+        <w:adjustRightInd w:val="0"/>
+        <w:spacing w:line="240" w:lineRule="auto"/>
+        <w:rPr>
+          <w:rFonts w:ascii="Consolas" w:hAnsi="Consolas" w:cs="Consolas"/>
+          <w:sz w:val="19"/>
+          <w:szCs w:val="19"/>
+        </w:rPr>
+      </w:pPr>
+      <w:r>
+        <w:rPr>
+          <w:rFonts w:ascii="Consolas" w:hAnsi="Consolas" w:cs="Consolas"/>
+          <w:sz w:val="19"/>
+          <w:szCs w:val="19"/>
+        </w:rPr>
+        <w:t>}</w:t>
       </w:r>
     </w:p>
     <w:p/>
+    <w:p/>
     <w:p>
       <w:pPr>
         <w:pStyle w:val="Heading1"/>
       </w:pPr>
-      <w:bookmarkStart w:id="36" w:name="_wshhahvnsn4u" w:colFirst="0" w:colLast="0"/>
-      <w:bookmarkEnd w:id="36"/>
+      <w:bookmarkStart w:id="37" w:name="_wshhahvnsn4u" w:colFirst="0" w:colLast="0"/>
+      <w:bookmarkEnd w:id="37"/>
       <w:r>
         <w:br w:type="page"/>
       </w:r>
@@ -6605,137 +9084,28 @@
       <w:pPr>
         <w:pStyle w:val="Heading1"/>
       </w:pPr>
-      <w:bookmarkStart w:id="37" w:name="_Toc509643391"/>
+      <w:bookmarkStart w:id="38" w:name="_Toc509643391"/>
       <w:r>
         <w:lastRenderedPageBreak/>
         <w:t>Bug report</w:t>
       </w:r>
-      <w:bookmarkEnd w:id="37"/>
-      <w:r>
-        <w:t xml:space="preserve"> //</w:t>
-      </w:r>
-      <w:proofErr w:type="spellStart"/>
-      <w:r>
-        <w:t>putem</w:t>
-      </w:r>
-      <w:proofErr w:type="spellEnd"/>
-      <w:r>
-        <w:t xml:space="preserve"> </w:t>
-      </w:r>
-      <w:proofErr w:type="spellStart"/>
-      <w:r>
-        <w:t>raporta</w:t>
-      </w:r>
-      <w:proofErr w:type="spellEnd"/>
-      <w:r>
-        <w:t xml:space="preserve"> un bug </w:t>
-      </w:r>
-      <w:proofErr w:type="spellStart"/>
-      <w:r>
-        <w:t>cacatu</w:t>
-      </w:r>
-      <w:proofErr w:type="spellEnd"/>
-      <w:r>
-        <w:t xml:space="preserve"> </w:t>
-      </w:r>
-      <w:proofErr w:type="spellStart"/>
-      <w:r>
-        <w:t>asta</w:t>
-      </w:r>
-      <w:proofErr w:type="spellEnd"/>
-      <w:r>
-        <w:t xml:space="preserve"> de care </w:t>
-      </w:r>
-      <w:proofErr w:type="spellStart"/>
-      <w:r>
-        <w:t>neam</w:t>
-      </w:r>
-      <w:proofErr w:type="spellEnd"/>
-      <w:r>
-        <w:t xml:space="preserve"> </w:t>
-      </w:r>
-      <w:proofErr w:type="spellStart"/>
-      <w:r>
-        <w:t>lovit</w:t>
-      </w:r>
-      <w:proofErr w:type="spellEnd"/>
-      <w:r>
-        <w:t xml:space="preserve"> </w:t>
-      </w:r>
-      <w:proofErr w:type="spellStart"/>
-      <w:r>
-        <w:t>acum</w:t>
-      </w:r>
-      <w:proofErr w:type="spellEnd"/>
-      <w:r>
-        <w:t xml:space="preserve"> in care nu </w:t>
-      </w:r>
-      <w:proofErr w:type="spellStart"/>
-      <w:r>
-        <w:t>iti</w:t>
-      </w:r>
-      <w:proofErr w:type="spellEnd"/>
-      <w:r>
-        <w:t xml:space="preserve"> </w:t>
-      </w:r>
-      <w:proofErr w:type="spellStart"/>
-      <w:r>
-        <w:t>aparea</w:t>
-      </w:r>
-      <w:proofErr w:type="spellEnd"/>
-      <w:r>
-        <w:t xml:space="preserve"> “go to profile</w:t>
-      </w:r>
-      <w:proofErr w:type="gramStart"/>
-      <w:r>
-        <w:t>” ,</w:t>
-      </w:r>
-      <w:proofErr w:type="gramEnd"/>
-      <w:r>
-        <w:t xml:space="preserve"> dart re </w:t>
-      </w:r>
-      <w:proofErr w:type="spellStart"/>
-      <w:r>
-        <w:t>sa</w:t>
-      </w:r>
-      <w:proofErr w:type="spellEnd"/>
-      <w:r>
-        <w:t xml:space="preserve"> </w:t>
-      </w:r>
-      <w:proofErr w:type="spellStart"/>
-      <w:r>
-        <w:t>cautam</w:t>
-      </w:r>
-      <w:proofErr w:type="spellEnd"/>
-      <w:r>
-        <w:t xml:space="preserve"> cum </w:t>
-      </w:r>
-      <w:proofErr w:type="spellStart"/>
-      <w:r>
-        <w:t>anuntam</w:t>
-      </w:r>
-      <w:proofErr w:type="spellEnd"/>
-      <w:r>
-        <w:t xml:space="preserve"> pe git </w:t>
-      </w:r>
-      <w:proofErr w:type="spellStart"/>
-      <w:r>
-        <w:t>bugul</w:t>
-      </w:r>
-      <w:proofErr w:type="spellEnd"/>
-      <w:r>
-        <w:t xml:space="preserve"> …</w:t>
+      <w:bookmarkEnd w:id="38"/>
+      <w:r>
+        <w:t xml:space="preserve"> </w:t>
+      </w:r>
+      <w:r>
+        <w:t>//</w:t>
       </w:r>
     </w:p>
     <w:p>
       <w:pPr>
         <w:pStyle w:val="Heading3"/>
       </w:pPr>
-      <w:bookmarkStart w:id="38" w:name="_Toc509643392"/>
+      <w:bookmarkStart w:id="39" w:name="_Toc509643392"/>
       <w:r>
         <w:t>Bug 1</w:t>
       </w:r>
-      <w:bookmarkEnd w:id="38"/>
+      <w:bookmarkEnd w:id="39"/>
     </w:p>
     <w:p>
       <w:r>
@@ -6756,11 +9126,11 @@
       <w:pPr>
         <w:pStyle w:val="Heading3"/>
       </w:pPr>
-      <w:bookmarkStart w:id="39" w:name="_Toc509643393"/>
+      <w:bookmarkStart w:id="40" w:name="_Toc509643393"/>
       <w:r>
         <w:t>Bug 2</w:t>
       </w:r>
-      <w:bookmarkEnd w:id="39"/>
+      <w:bookmarkEnd w:id="40"/>
     </w:p>
     <w:p>
       <w:r>
@@ -6788,8 +9158,8 @@
       <w:pPr>
         <w:pStyle w:val="Heading1"/>
       </w:pPr>
-      <w:bookmarkStart w:id="40" w:name="_8lm1popo06g7" w:colFirst="0" w:colLast="0"/>
-      <w:bookmarkEnd w:id="40"/>
+      <w:bookmarkStart w:id="41" w:name="_8lm1popo06g7" w:colFirst="0" w:colLast="0"/>
+      <w:bookmarkEnd w:id="41"/>
       <w:r>
         <w:br w:type="page"/>
       </w:r>
@@ -6798,197 +9168,154 @@
       <w:pPr>
         <w:pStyle w:val="Heading1"/>
       </w:pPr>
-      <w:bookmarkStart w:id="41" w:name="_Toc509643394"/>
+      <w:bookmarkStart w:id="42" w:name="_Toc509643394"/>
       <w:r>
         <w:lastRenderedPageBreak/>
         <w:t>Build Tool</w:t>
       </w:r>
-      <w:bookmarkEnd w:id="41"/>
-      <w:r>
-        <w:t xml:space="preserve"> //</w:t>
-      </w:r>
-      <w:bookmarkStart w:id="42" w:name="OLE_LINK1"/>
-      <w:bookmarkStart w:id="43" w:name="OLE_LINK2"/>
-      <w:proofErr w:type="spellStart"/>
-      <w:r>
-        <w:t>nush</w:t>
-      </w:r>
-      <w:proofErr w:type="spellEnd"/>
-      <w:r>
-        <w:t xml:space="preserve"> </w:t>
-      </w:r>
-      <w:proofErr w:type="spellStart"/>
-      <w:r>
-        <w:t>ce</w:t>
-      </w:r>
-      <w:proofErr w:type="spellEnd"/>
-      <w:r>
-        <w:t xml:space="preserve"> sunt </w:t>
-      </w:r>
-      <w:proofErr w:type="spellStart"/>
-      <w:r>
-        <w:t>astea</w:t>
-      </w:r>
       <w:bookmarkEnd w:id="42"/>
+      <w:r>
+        <w:t xml:space="preserve"> </w:t>
+      </w:r>
+      <w:r>
+        <w:t>//</w:t>
+      </w:r>
+    </w:p>
+    <w:p>
+      <w:r>
+        <w:t>&lt;Nume build tool&gt;</w:t>
+      </w:r>
+    </w:p>
+    <w:p>
+      <w:r>
+        <w:t>&lt;copy/paste fisier de configurare build tool&gt;</w:t>
+      </w:r>
+    </w:p>
+    <w:p>
+      <w:r>
+        <w:t>&lt;comanda/comenzi rulare build tool&gt;</w:t>
+      </w:r>
+    </w:p>
+    <w:p/>
+    <w:p>
+      <w:pPr>
+        <w:pStyle w:val="Heading1"/>
+      </w:pPr>
+      <w:bookmarkStart w:id="43" w:name="_ildcas9b5mki" w:colFirst="0" w:colLast="0"/>
       <w:bookmarkEnd w:id="43"/>
-      <w:proofErr w:type="spellEnd"/>
-    </w:p>
-    <w:p>
-      <w:r>
-        <w:t>&lt;Nume build tool&gt;</w:t>
-      </w:r>
-    </w:p>
-    <w:p>
-      <w:r>
-        <w:t>&lt;copy/paste fisier de configurare build tool&gt;</w:t>
-      </w:r>
-    </w:p>
-    <w:p>
-      <w:r>
-        <w:t>&lt;comanda/comenzi rulare build tool&gt;</w:t>
-      </w:r>
-    </w:p>
-    <w:p/>
+      <w:r>
+        <w:br w:type="page"/>
+      </w:r>
+    </w:p>
     <w:p>
       <w:pPr>
         <w:pStyle w:val="Heading1"/>
       </w:pPr>
-      <w:bookmarkStart w:id="44" w:name="_ildcas9b5mki" w:colFirst="0" w:colLast="0"/>
-      <w:bookmarkEnd w:id="44"/>
-      <w:r>
-        <w:br w:type="page"/>
-      </w:r>
-    </w:p>
-    <w:p>
-      <w:pPr>
-        <w:pStyle w:val="Heading1"/>
-      </w:pPr>
-      <w:bookmarkStart w:id="45" w:name="_Toc509643395"/>
+      <w:bookmarkStart w:id="44" w:name="_Toc509643395"/>
       <w:r>
         <w:lastRenderedPageBreak/>
         <w:t>Refactoring</w:t>
       </w:r>
+      <w:bookmarkEnd w:id="44"/>
+      <w:r>
+        <w:t xml:space="preserve"> //</w:t>
+      </w:r>
+      <w:r>
+        <w:t xml:space="preserve"> </w:t>
+      </w:r>
+    </w:p>
+    <w:p>
+      <w:r>
+        <w:t>&lt;copy/paste cod inainte de refactoring&gt;</w:t>
+      </w:r>
+    </w:p>
+    <w:p>
+      <w:r>
+        <w:t>&lt;copy/paste cod inainte dupa refactoring&gt;</w:t>
+      </w:r>
+    </w:p>
+    <w:p>
+      <w:r>
+        <w:t>&lt;justificare. de ce a fost necesar&gt;</w:t>
+      </w:r>
+    </w:p>
+    <w:p/>
+    <w:p>
+      <w:r>
+        <w:t>&lt;etc&gt;</w:t>
+      </w:r>
+    </w:p>
+    <w:p/>
+    <w:p>
+      <w:pPr>
+        <w:pStyle w:val="Heading1"/>
+      </w:pPr>
+      <w:bookmarkStart w:id="45" w:name="_5annk9xappmk" w:colFirst="0" w:colLast="0"/>
       <w:bookmarkEnd w:id="45"/>
       <w:r>
-        <w:t xml:space="preserve"> //</w:t>
-      </w:r>
-      <w:r>
-        <w:t xml:space="preserve"> </w:t>
-      </w:r>
-      <w:proofErr w:type="spellStart"/>
-      <w:r>
-        <w:t>nush</w:t>
-      </w:r>
-      <w:proofErr w:type="spellEnd"/>
-      <w:r>
-        <w:t xml:space="preserve"> </w:t>
-      </w:r>
-      <w:proofErr w:type="spellStart"/>
-      <w:r>
-        <w:t>ce</w:t>
-      </w:r>
-      <w:proofErr w:type="spellEnd"/>
-      <w:r>
-        <w:t xml:space="preserve"> sunt </w:t>
-      </w:r>
-      <w:proofErr w:type="spellStart"/>
-      <w:r>
-        <w:t>astea</w:t>
-      </w:r>
-      <w:proofErr w:type="spellEnd"/>
-      <w:r>
-        <w:t xml:space="preserve"> …p</w:t>
-      </w:r>
-      <w:proofErr w:type="spellStart"/>
-      <w:r>
-        <w:t xml:space="preserve">artea </w:t>
-      </w:r>
-      <w:proofErr w:type="spellEnd"/>
-      <w:r>
-        <w:t>2</w:t>
-      </w:r>
-    </w:p>
-    <w:p>
-      <w:r>
-        <w:t>&lt;copy/paste cod inainte de refactoring&gt;</w:t>
-      </w:r>
-    </w:p>
-    <w:p>
-      <w:r>
-        <w:t>&lt;copy/paste cod inainte dupa refactoring&gt;</w:t>
-      </w:r>
-    </w:p>
-    <w:p>
-      <w:r>
-        <w:t>&lt;justificare. de ce a fost necesar&gt;</w:t>
-      </w:r>
-    </w:p>
-    <w:p/>
-    <w:p>
-      <w:r>
-        <w:t>&lt;etc&gt;</w:t>
-      </w:r>
-    </w:p>
-    <w:p/>
+        <w:br w:type="page"/>
+      </w:r>
+    </w:p>
     <w:p>
       <w:pPr>
         <w:pStyle w:val="Heading1"/>
       </w:pPr>
-      <w:bookmarkStart w:id="46" w:name="_5annk9xappmk" w:colFirst="0" w:colLast="0"/>
-      <w:bookmarkEnd w:id="46"/>
-      <w:r>
-        <w:br w:type="page"/>
-      </w:r>
-    </w:p>
-    <w:p>
-      <w:pPr>
-        <w:pStyle w:val="Heading1"/>
-      </w:pPr>
-      <w:bookmarkStart w:id="47" w:name="_Toc509643396"/>
+      <w:bookmarkStart w:id="46" w:name="_Toc509643396"/>
       <w:r>
         <w:lastRenderedPageBreak/>
         <w:t>Design patterns</w:t>
       </w:r>
+      <w:bookmarkEnd w:id="46"/>
+      <w:r>
+        <w:t xml:space="preserve"> </w:t>
+      </w:r>
+    </w:p>
+    <w:p/>
+    <w:p>
+      <w:proofErr w:type="spellStart"/>
+      <w:r>
+        <w:t>Arhitectura</w:t>
+      </w:r>
+      <w:proofErr w:type="spellEnd"/>
+      <w:r>
+        <w:t xml:space="preserve"> MVC</w:t>
+      </w:r>
+    </w:p>
+    <w:p/>
+    <w:p/>
+    <w:p>
+      <w:pPr>
+        <w:pStyle w:val="Heading3"/>
+      </w:pPr>
+      <w:bookmarkStart w:id="47" w:name="_Toc509643397"/>
+      <w:r>
+        <w:t>&lt;nume pattern 1&gt;</w:t>
+      </w:r>
       <w:bookmarkEnd w:id="47"/>
-      <w:r>
-        <w:t xml:space="preserve"> // aka MVC </w:t>
-      </w:r>
-      <w:bookmarkStart w:id="48" w:name="_GoBack"/>
+    </w:p>
+    <w:p>
+      <w:r>
+        <w:t>&lt;copy/paste cod&gt;</w:t>
+      </w:r>
+    </w:p>
+    <w:p/>
+    <w:p>
+      <w:pPr>
+        <w:pStyle w:val="Heading3"/>
+      </w:pPr>
+      <w:bookmarkStart w:id="48" w:name="_Toc509643398"/>
+      <w:r>
+        <w:t>&lt;</w:t>
+      </w:r>
+      <w:proofErr w:type="spellStart"/>
+      <w:r>
+        <w:t>nume</w:t>
+      </w:r>
+      <w:proofErr w:type="spellEnd"/>
+      <w:r>
+        <w:t xml:space="preserve"> pattern 2&gt;</w:t>
+      </w:r>
       <w:bookmarkEnd w:id="48"/>
-    </w:p>
-    <w:p>
-      <w:pPr>
-        <w:pStyle w:val="Heading3"/>
-      </w:pPr>
-      <w:bookmarkStart w:id="49" w:name="_Toc509643397"/>
-      <w:r>
-        <w:t>&lt;nume pattern 1&gt;</w:t>
-      </w:r>
-      <w:bookmarkEnd w:id="49"/>
-    </w:p>
-    <w:p>
-      <w:r>
-        <w:t>&lt;copy/paste cod&gt;</w:t>
-      </w:r>
-    </w:p>
-    <w:p/>
-    <w:p>
-      <w:pPr>
-        <w:pStyle w:val="Heading3"/>
-      </w:pPr>
-      <w:bookmarkStart w:id="50" w:name="_Toc509643398"/>
-      <w:r>
-        <w:t>&lt;</w:t>
-      </w:r>
-      <w:proofErr w:type="spellStart"/>
-      <w:r>
-        <w:t>nume</w:t>
-      </w:r>
-      <w:proofErr w:type="spellEnd"/>
-      <w:r>
-        <w:t xml:space="preserve"> pattern 2&gt;</w:t>
-      </w:r>
-      <w:bookmarkEnd w:id="50"/>
     </w:p>
     <w:p>
       <w:r>
@@ -7004,7 +9331,7 @@
     <w:p/>
     <w:p/>
     <w:sectPr>
-      <w:footerReference w:type="default" r:id="rId15"/>
+      <w:footerReference w:type="default" r:id="rId18"/>
       <w:pgSz w:w="11909" w:h="16834"/>
       <w:pgMar w:top="720" w:right="720" w:bottom="720" w:left="720" w:header="0" w:footer="720" w:gutter="0"/>
       <w:pgNumType w:start="1"/>
@@ -8369,7 +10696,7 @@
 </file>
 
 <file path=customXml/itemProps1.xml><?xml version="1.0" encoding="utf-8"?>
-<ds:datastoreItem xmlns:ds="http://schemas.openxmlformats.org/officeDocument/2006/customXml" ds:itemID="{B192C2F3-74E7-48A4-80FD-AC76AAFAC967}">
+<ds:datastoreItem xmlns:ds="http://schemas.openxmlformats.org/officeDocument/2006/customXml" ds:itemID="{1CB20E33-0783-4509-988F-9E1AB06F61D5}">
   <ds:schemaRefs>
     <ds:schemaRef ds:uri="http://schemas.openxmlformats.org/officeDocument/2006/bibliography"/>
   </ds:schemaRefs>

</xml_diff>